<commit_message>
log files, updated report
</commit_message>
<xml_diff>
--- a/CITS3402 Report.docx
+++ b/CITS3402 Report.docx
@@ -63,178 +63,18 @@
         <w:rPr>
           <w:rFonts w:ascii="Times New Roman" w:hAnsi="Times New Roman" w:cs="Times New Roman"/>
         </w:rPr>
-        <w:t xml:space="preserve"> we are running on </w:t>
-      </w:r>
-      <w:proofErr w:type="spellStart"/>
-      <w:r>
+        <w:t xml:space="preserve"> we are running on MacOS High Sierra version 10.13.6</w:t>
+      </w:r>
+    </w:p>
+    <w:p>
+      <w:pPr>
         <w:rPr>
           <w:rFonts w:ascii="Times New Roman" w:hAnsi="Times New Roman" w:cs="Times New Roman"/>
         </w:rPr>
-        <w:t>MacOS</w:t>
-      </w:r>
-      <w:proofErr w:type="spellEnd"/>
-      <w:r>
-        <w:rPr>
-          <w:rFonts w:ascii="Times New Roman" w:hAnsi="Times New Roman" w:cs="Times New Roman"/>
-        </w:rPr>
-        <w:t xml:space="preserve"> High Sierra version 10.13.6</w:t>
-      </w:r>
-    </w:p>
-    <w:p>
-      <w:pPr>
-        <w:rPr>
-          <w:rFonts w:ascii="Times New Roman" w:hAnsi="Times New Roman" w:cs="Times New Roman"/>
-        </w:rPr>
-      </w:pPr>
-    </w:p>
-    <w:p>
-      <w:pPr>
-        <w:rPr>
-          <w:rFonts w:ascii="Times New Roman" w:hAnsi="Times New Roman" w:cs="Times New Roman"/>
-        </w:rPr>
-      </w:pPr>
-      <w:r>
-        <w:rPr>
-          <w:rFonts w:ascii="Times New Roman" w:hAnsi="Times New Roman" w:cs="Times New Roman"/>
-        </w:rPr>
-        <w:t xml:space="preserve">We compile our code in terminal by running: </w:t>
-      </w:r>
-    </w:p>
-    <w:p>
-      <w:pPr>
-        <w:ind w:firstLine="720"/>
-        <w:rPr>
-          <w:rFonts w:ascii="Menlo" w:hAnsi="Menlo" w:cs="Menlo"/>
-          <w:sz w:val="21"/>
-        </w:rPr>
-      </w:pPr>
-      <w:r>
-        <w:rPr>
-          <w:rStyle w:val="s1"/>
-          <w:rFonts w:ascii="Menlo" w:hAnsi="Menlo" w:cs="Menlo"/>
-          <w:sz w:val="16"/>
-        </w:rPr>
-        <w:t>/</w:t>
-      </w:r>
-      <w:proofErr w:type="spellStart"/>
-      <w:r>
-        <w:rPr>
-          <w:rStyle w:val="s1"/>
-          <w:rFonts w:ascii="Menlo" w:hAnsi="Menlo" w:cs="Menlo"/>
-          <w:sz w:val="16"/>
-        </w:rPr>
-        <w:t>usr</w:t>
-      </w:r>
-      <w:proofErr w:type="spellEnd"/>
-      <w:r>
-        <w:rPr>
-          <w:rStyle w:val="s1"/>
-          <w:rFonts w:ascii="Menlo" w:hAnsi="Menlo" w:cs="Menlo"/>
-          <w:sz w:val="16"/>
-        </w:rPr>
-        <w:t>/local/opt/</w:t>
-      </w:r>
-      <w:proofErr w:type="spellStart"/>
-      <w:r>
-        <w:rPr>
-          <w:rStyle w:val="s1"/>
-          <w:rFonts w:ascii="Menlo" w:hAnsi="Menlo" w:cs="Menlo"/>
-          <w:sz w:val="16"/>
-        </w:rPr>
-        <w:t>llvm</w:t>
-      </w:r>
-      <w:proofErr w:type="spellEnd"/>
-      <w:r>
-        <w:rPr>
-          <w:rStyle w:val="s1"/>
-          <w:rFonts w:ascii="Menlo" w:hAnsi="Menlo" w:cs="Menlo"/>
-          <w:sz w:val="16"/>
-        </w:rPr>
-        <w:t>/bin/clang -</w:t>
-      </w:r>
-      <w:proofErr w:type="spellStart"/>
-      <w:r>
-        <w:rPr>
-          <w:rStyle w:val="s1"/>
-          <w:rFonts w:ascii="Menlo" w:hAnsi="Menlo" w:cs="Menlo"/>
-          <w:sz w:val="16"/>
-        </w:rPr>
-        <w:t>fopenmp</w:t>
-      </w:r>
-      <w:proofErr w:type="spellEnd"/>
-      <w:r>
-        <w:rPr>
-          <w:rStyle w:val="s1"/>
-          <w:rFonts w:ascii="Menlo" w:hAnsi="Menlo" w:cs="Menlo"/>
-          <w:sz w:val="16"/>
-        </w:rPr>
-        <w:t xml:space="preserve"> -L/</w:t>
-      </w:r>
-      <w:proofErr w:type="spellStart"/>
-      <w:r>
-        <w:rPr>
-          <w:rStyle w:val="s1"/>
-          <w:rFonts w:ascii="Menlo" w:hAnsi="Menlo" w:cs="Menlo"/>
-          <w:sz w:val="16"/>
-        </w:rPr>
-        <w:t>usr</w:t>
-      </w:r>
-      <w:proofErr w:type="spellEnd"/>
-      <w:r>
-        <w:rPr>
-          <w:rStyle w:val="s1"/>
-          <w:rFonts w:ascii="Menlo" w:hAnsi="Menlo" w:cs="Menlo"/>
-          <w:sz w:val="16"/>
-        </w:rPr>
-        <w:t>/local/opt/</w:t>
-      </w:r>
-      <w:proofErr w:type="spellStart"/>
-      <w:r>
-        <w:rPr>
-          <w:rStyle w:val="s1"/>
-          <w:rFonts w:ascii="Menlo" w:hAnsi="Menlo" w:cs="Menlo"/>
-          <w:sz w:val="16"/>
-        </w:rPr>
-        <w:t>llvm</w:t>
-      </w:r>
-      <w:proofErr w:type="spellEnd"/>
-      <w:r>
-        <w:rPr>
-          <w:rStyle w:val="s1"/>
-          <w:rFonts w:ascii="Menlo" w:hAnsi="Menlo" w:cs="Menlo"/>
-          <w:sz w:val="16"/>
-        </w:rPr>
-        <w:t xml:space="preserve">/lib </w:t>
-      </w:r>
-      <w:proofErr w:type="spellStart"/>
-      <w:r>
-        <w:rPr>
-          <w:rStyle w:val="s1"/>
-          <w:rFonts w:ascii="Menlo" w:hAnsi="Menlo" w:cs="Menlo"/>
-          <w:sz w:val="16"/>
-        </w:rPr>
-        <w:t>main.c</w:t>
-      </w:r>
-      <w:proofErr w:type="spellEnd"/>
-      <w:r>
-        <w:rPr>
-          <w:rStyle w:val="s1"/>
-          <w:rFonts w:ascii="Menlo" w:hAnsi="Menlo" w:cs="Menlo"/>
-          <w:sz w:val="16"/>
-        </w:rPr>
-        <w:t xml:space="preserve"> -o mysolution.exe</w:t>
-      </w:r>
-    </w:p>
-    <w:p>
-      <w:pPr>
-        <w:rPr>
-          <w:rFonts w:ascii="Times New Roman" w:hAnsi="Times New Roman" w:cs="Times New Roman"/>
-        </w:rPr>
-      </w:pPr>
-    </w:p>
-    <w:p>
-      <w:pPr>
-        <w:jc w:val="both"/>
+      </w:pPr>
+    </w:p>
+    <w:p>
+      <w:pPr>
         <w:rPr>
           <w:rFonts w:ascii="Times New Roman" w:hAnsi="Times New Roman" w:cs="Times New Roman"/>
         </w:rPr>
@@ -246,26 +86,26 @@
           <w:lang w:eastAsia="en-GB"/>
         </w:rPr>
         <w:drawing>
-          <wp:anchor distT="0" distB="0" distL="114300" distR="114300" simplePos="0" relativeHeight="251675648" behindDoc="0" locked="0" layoutInCell="1" allowOverlap="1" wp14:anchorId="0ECBABD0" wp14:editId="62EE21BF">
+          <wp:anchor distT="0" distB="0" distL="114300" distR="114300" simplePos="0" relativeHeight="251658240" behindDoc="0" locked="0" layoutInCell="1" allowOverlap="1" wp14:anchorId="15CEF8D4" wp14:editId="419234B2">
             <wp:simplePos x="0" y="0"/>
             <wp:positionH relativeFrom="column">
-              <wp:posOffset>4203700</wp:posOffset>
+              <wp:posOffset>3900170</wp:posOffset>
             </wp:positionH>
             <wp:positionV relativeFrom="paragraph">
-              <wp:posOffset>31750</wp:posOffset>
+              <wp:posOffset>43180</wp:posOffset>
             </wp:positionV>
-            <wp:extent cx="2055495" cy="2394585"/>
-            <wp:effectExtent l="0" t="0" r="1905" b="0"/>
+            <wp:extent cx="2508250" cy="1513840"/>
+            <wp:effectExtent l="0" t="0" r="6350" b="10160"/>
             <wp:wrapTight wrapText="bothSides">
               <wp:wrapPolygon edited="0">
                 <wp:start x="0" y="0"/>
-                <wp:lineTo x="0" y="21308"/>
-                <wp:lineTo x="21353" y="21308"/>
-                <wp:lineTo x="21353" y="0"/>
+                <wp:lineTo x="0" y="21383"/>
+                <wp:lineTo x="21436" y="21383"/>
+                <wp:lineTo x="21436" y="0"/>
                 <wp:lineTo x="0" y="0"/>
               </wp:wrapPolygon>
             </wp:wrapTight>
-            <wp:docPr id="33" name="Picture 33"/>
+            <wp:docPr id="6" name="Picture 6"/>
             <wp:cNvGraphicFramePr>
               <a:graphicFrameLocks xmlns:a="http://schemas.openxmlformats.org/drawingml/2006/main" noChangeAspect="1"/>
             </wp:cNvGraphicFramePr>
@@ -273,7 +113,7 @@
               <a:graphicData uri="http://schemas.openxmlformats.org/drawingml/2006/picture">
                 <pic:pic xmlns:pic="http://schemas.openxmlformats.org/drawingml/2006/picture">
                   <pic:nvPicPr>
-                    <pic:cNvPr id="33" name="Screen Shot 2019-09-25 at 4.03.58 pm.png"/>
+                    <pic:cNvPr id="6" name="Screen Shot 2019-10-19 at 10.38.53 pm.png"/>
                     <pic:cNvPicPr/>
                   </pic:nvPicPr>
                   <pic:blipFill>
@@ -291,7 +131,7 @@
                   <pic:spPr>
                     <a:xfrm>
                       <a:off x="0" y="0"/>
-                      <a:ext cx="2055495" cy="2394585"/>
+                      <a:ext cx="2508250" cy="1513840"/>
                     </a:xfrm>
                     <a:prstGeom prst="rect">
                       <a:avLst/>
@@ -313,6 +153,50 @@
         <w:rPr>
           <w:rFonts w:ascii="Times New Roman" w:hAnsi="Times New Roman" w:cs="Times New Roman"/>
         </w:rPr>
+        <w:t xml:space="preserve">We compile our code in terminal by running: </w:t>
+      </w:r>
+    </w:p>
+    <w:p>
+      <w:pPr>
+        <w:ind w:firstLine="720"/>
+        <w:rPr>
+          <w:rFonts w:ascii="Menlo" w:hAnsi="Menlo" w:cs="Menlo"/>
+          <w:sz w:val="16"/>
+        </w:rPr>
+      </w:pPr>
+      <w:r>
+        <w:rPr>
+          <w:rFonts w:ascii="Menlo" w:hAnsi="Menlo" w:cs="Menlo"/>
+          <w:sz w:val="16"/>
+        </w:rPr>
+        <w:t xml:space="preserve">mpicc main_with_matrix.c -o </w:t>
+      </w:r>
+      <w:r>
+        <w:rPr>
+          <w:rFonts w:ascii="Menlo" w:hAnsi="Menlo" w:cs="Menlo"/>
+          <w:sz w:val="16"/>
+        </w:rPr>
+        <w:t>mysolution.exe</w:t>
+      </w:r>
+    </w:p>
+    <w:p>
+      <w:pPr>
+        <w:rPr>
+          <w:rFonts w:ascii="Times New Roman" w:hAnsi="Times New Roman" w:cs="Times New Roman"/>
+        </w:rPr>
+      </w:pPr>
+    </w:p>
+    <w:p>
+      <w:pPr>
+        <w:jc w:val="both"/>
+        <w:rPr>
+          <w:rFonts w:ascii="Times New Roman" w:hAnsi="Times New Roman" w:cs="Times New Roman"/>
+        </w:rPr>
+      </w:pPr>
+      <w:r>
+        <w:rPr>
+          <w:rFonts w:ascii="Times New Roman" w:hAnsi="Times New Roman" w:cs="Times New Roman"/>
+        </w:rPr>
         <w:t xml:space="preserve">We measure program speed using wall-clock time with </w:t>
       </w:r>
       <w:r>
@@ -320,23 +204,79 @@
           <w:rFonts w:ascii="Times New Roman" w:hAnsi="Times New Roman" w:cs="Times New Roman"/>
           <w:i/>
         </w:rPr>
-        <w:t>omp_get_</w:t>
-      </w:r>
-      <w:proofErr w:type="gramStart"/>
+        <w:t>MPI_Wtime()</w:t>
+      </w:r>
       <w:r>
         <w:rPr>
           <w:rFonts w:ascii="Times New Roman" w:hAnsi="Times New Roman" w:cs="Times New Roman"/>
           <w:i/>
         </w:rPr>
-        <w:t>wtime(</w:t>
-      </w:r>
-      <w:proofErr w:type="gramEnd"/>
+        <w:t xml:space="preserve">. </w:t>
+      </w:r>
+      <w:r>
+        <w:rPr>
+          <w:rFonts w:ascii="Times New Roman" w:hAnsi="Times New Roman" w:cs="Times New Roman"/>
+        </w:rPr>
+        <w:t>T</w:t>
+      </w:r>
+      <w:r>
+        <w:rPr>
+          <w:rFonts w:ascii="Times New Roman" w:hAnsi="Times New Roman" w:cs="Times New Roman"/>
+        </w:rPr>
+        <w:t xml:space="preserve">he </w:t>
+      </w:r>
+      <w:r>
+        <w:rPr>
+          <w:rFonts w:ascii="Times New Roman" w:hAnsi="Times New Roman" w:cs="Times New Roman"/>
+        </w:rPr>
+        <w:t xml:space="preserve">regular </w:t>
+      </w:r>
+      <w:r>
+        <w:rPr>
+          <w:rFonts w:ascii="Times New Roman" w:hAnsi="Times New Roman" w:cs="Times New Roman"/>
+        </w:rPr>
+        <w:t xml:space="preserve">c clock function takes the sum of all runtimes for all threads and therefore doesn’t </w:t>
+      </w:r>
+      <w:r>
+        <w:rPr>
+          <w:rFonts w:ascii="Times New Roman" w:hAnsi="Times New Roman" w:cs="Times New Roman"/>
+        </w:rPr>
+        <w:t>return</w:t>
+      </w:r>
+      <w:r>
+        <w:rPr>
+          <w:rFonts w:ascii="Times New Roman" w:hAnsi="Times New Roman" w:cs="Times New Roman"/>
+        </w:rPr>
+        <w:t xml:space="preserve"> an accurate reading of speed up via threading.</w:t>
+      </w:r>
+    </w:p>
+    <w:p>
+      <w:pPr>
+        <w:jc w:val="both"/>
+        <w:rPr>
+          <w:rFonts w:ascii="Times New Roman" w:hAnsi="Times New Roman" w:cs="Times New Roman"/>
+        </w:rPr>
+      </w:pPr>
+    </w:p>
+    <w:p>
+      <w:pPr>
+        <w:jc w:val="both"/>
+        <w:rPr>
+          <w:rFonts w:ascii="Times New Roman" w:hAnsi="Times New Roman" w:cs="Times New Roman"/>
+        </w:rPr>
+      </w:pPr>
+      <w:r>
+        <w:rPr>
+          <w:rFonts w:ascii="Times New Roman" w:hAnsi="Times New Roman" w:cs="Times New Roman"/>
+        </w:rPr>
+        <w:t xml:space="preserve">Our code consists of the files implemented on the right in </w:t>
+      </w:r>
       <w:r>
         <w:rPr>
           <w:rFonts w:ascii="Times New Roman" w:hAnsi="Times New Roman" w:cs="Times New Roman"/>
           <w:i/>
         </w:rPr>
-        <w:t>)</w:t>
+        <w:t>main.c</w:t>
       </w:r>
       <w:r>
         <w:rPr>
@@ -344,79 +284,50 @@
         </w:rPr>
         <w:t xml:space="preserve">. </w:t>
       </w:r>
-      <w:r>
-        <w:rPr>
-          <w:rFonts w:ascii="Times New Roman" w:hAnsi="Times New Roman" w:cs="Times New Roman"/>
-        </w:rPr>
-        <w:t>T</w:t>
-      </w:r>
-      <w:r>
-        <w:rPr>
-          <w:rFonts w:ascii="Times New Roman" w:hAnsi="Times New Roman" w:cs="Times New Roman"/>
-        </w:rPr>
-        <w:t xml:space="preserve">he </w:t>
-      </w:r>
-      <w:r>
-        <w:rPr>
-          <w:rFonts w:ascii="Times New Roman" w:hAnsi="Times New Roman" w:cs="Times New Roman"/>
-        </w:rPr>
-        <w:t xml:space="preserve">regular </w:t>
-      </w:r>
-      <w:r>
-        <w:rPr>
-          <w:rFonts w:ascii="Times New Roman" w:hAnsi="Times New Roman" w:cs="Times New Roman"/>
-        </w:rPr>
-        <w:t>c clock function takes the sum of all runtimes for all threads and therefore doesn’t result in an accurate reading of speed up via threading.</w:t>
-      </w:r>
-    </w:p>
-    <w:p>
-      <w:pPr>
-        <w:jc w:val="both"/>
-        <w:rPr>
-          <w:rFonts w:ascii="Times New Roman" w:hAnsi="Times New Roman" w:cs="Times New Roman"/>
-        </w:rPr>
-      </w:pPr>
-    </w:p>
-    <w:p>
-      <w:pPr>
-        <w:jc w:val="both"/>
-        <w:rPr>
-          <w:rFonts w:ascii="Times New Roman" w:hAnsi="Times New Roman" w:cs="Times New Roman"/>
-        </w:rPr>
-      </w:pPr>
-      <w:r>
-        <w:rPr>
-          <w:rFonts w:ascii="Times New Roman" w:hAnsi="Times New Roman" w:cs="Times New Roman"/>
-        </w:rPr>
-        <w:t xml:space="preserve">Our code consists of the files implemented on the right in </w:t>
-      </w:r>
-      <w:proofErr w:type="spellStart"/>
       <w:r>
         <w:rPr>
           <w:rFonts w:ascii="Times New Roman" w:hAnsi="Times New Roman" w:cs="Times New Roman"/>
           <w:i/>
         </w:rPr>
-        <w:t>main.c</w:t>
-      </w:r>
-      <w:proofErr w:type="spellEnd"/>
-      <w:r>
-        <w:rPr>
-          <w:rFonts w:ascii="Times New Roman" w:hAnsi="Times New Roman" w:cs="Times New Roman"/>
-        </w:rPr>
-        <w:t xml:space="preserve">. The </w:t>
+        <w:t>parse</w:t>
       </w:r>
       <w:r>
         <w:rPr>
           <w:rFonts w:ascii="Times New Roman" w:hAnsi="Times New Roman" w:cs="Times New Roman"/>
           <w:i/>
         </w:rPr>
-        <w:t>parse</w:t>
+        <w:t>_input</w:t>
       </w:r>
       <w:r>
         <w:rPr>
           <w:rFonts w:ascii="Times New Roman" w:hAnsi="Times New Roman" w:cs="Times New Roman"/>
         </w:rPr>
-        <w:t xml:space="preserve"> files are responsible for </w:t>
+        <w:t xml:space="preserve"> </w:t>
+      </w:r>
+      <w:r>
+        <w:rPr>
+          <w:rFonts w:ascii="Times New Roman" w:hAnsi="Times New Roman" w:cs="Times New Roman"/>
+        </w:rPr>
+        <w:t xml:space="preserve">is responsible for reading the binary matrix input and </w:t>
+      </w:r>
+      <w:r>
+        <w:rPr>
+          <w:rFonts w:ascii="Times New Roman" w:hAnsi="Times New Roman" w:cs="Times New Roman"/>
+          <w:i/>
+        </w:rPr>
+        <w:t xml:space="preserve">helper_functions </w:t>
+      </w:r>
+      <w:r>
+        <w:rPr>
+          <w:rFonts w:ascii="Times New Roman" w:hAnsi="Times New Roman" w:cs="Times New Roman"/>
+        </w:rPr>
+        <w:t>consists of any subfunctions required by main.</w:t>
+      </w:r>
+      <w:r>
+        <w:rPr>
+          <w:rFonts w:ascii="Times New Roman" w:hAnsi="Times New Roman" w:cs="Times New Roman"/>
+        </w:rPr>
+        <w:t xml:space="preserve"> </w:t>
       </w:r>
     </w:p>
     <w:p>
@@ -444,58 +355,22 @@
       <w:pPr>
         <w:pStyle w:val="p1"/>
         <w:ind w:firstLine="720"/>
-        <w:rPr>
-          <w:rStyle w:val="s1"/>
-        </w:rPr>
-      </w:pPr>
-      <w:r>
-        <w:rPr>
-          <w:rStyle w:val="s1"/>
-        </w:rPr>
-        <w:t>./mysolution.exe --mm -f INPUTS/int128.in INPUTS/int128.in -t 16</w:t>
-      </w:r>
-    </w:p>
-    <w:p>
-      <w:pPr>
-        <w:pStyle w:val="p1"/>
-        <w:ind w:firstLine="720"/>
-      </w:pPr>
-    </w:p>
-    <w:p>
-      <w:pPr>
-        <w:rPr>
-          <w:rFonts w:ascii="Times New Roman" w:hAnsi="Times New Roman" w:cs="Times New Roman"/>
-          <w:b/>
-          <w:i/>
-          <w:sz w:val="28"/>
-          <w:szCs w:val="28"/>
-          <w:u w:val="single"/>
-        </w:rPr>
-      </w:pPr>
-    </w:p>
-    <w:p>
-      <w:pPr>
-        <w:rPr>
-          <w:rFonts w:ascii="Times New Roman" w:hAnsi="Times New Roman" w:cs="Times New Roman"/>
-          <w:b/>
-          <w:i/>
-          <w:sz w:val="28"/>
-          <w:szCs w:val="28"/>
-          <w:u w:val="single"/>
-        </w:rPr>
-      </w:pPr>
-    </w:p>
-    <w:p>
-      <w:pPr>
-        <w:rPr>
-          <w:rFonts w:ascii="Times New Roman" w:hAnsi="Times New Roman" w:cs="Times New Roman"/>
-          <w:b/>
-          <w:i/>
-          <w:sz w:val="28"/>
-          <w:szCs w:val="28"/>
-          <w:u w:val="single"/>
-        </w:rPr>
-      </w:pPr>
+      </w:pPr>
+      <w:r>
+        <w:t> </w:t>
+      </w:r>
+      <w:r>
+        <w:t>mpirun -n 2</w:t>
+      </w:r>
+      <w:r>
+        <w:t>0 --hostfile hostfile ./</w:t>
+      </w:r>
+      <w:r>
+        <w:t>mysolution.exe</w:t>
+      </w:r>
+      <w:r>
+        <w:t xml:space="preserve"> examples/512.in</w:t>
+      </w:r>
     </w:p>
     <w:p>
       <w:pPr>
@@ -730,14 +605,27 @@
       <w:r>
         <w:t xml:space="preserve">Figure </w:t>
       </w:r>
-      <w:fldSimple w:instr=" SEQ Figure \* ARABIC ">
-        <w:r>
-          <w:rPr>
-            <w:noProof/>
-          </w:rPr>
-          <w:t>1</w:t>
-        </w:r>
-      </w:fldSimple>
+      <w:r>
+        <w:fldChar w:fldCharType="begin"/>
+      </w:r>
+      <w:r>
+        <w:instrText xml:space="preserve"> SEQ Figure \* ARABIC </w:instrText>
+      </w:r>
+      <w:r>
+        <w:fldChar w:fldCharType="separate"/>
+      </w:r>
+      <w:r>
+        <w:rPr>
+          <w:noProof/>
+        </w:rPr>
+        <w:t>1</w:t>
+      </w:r>
+      <w:r>
+        <w:rPr>
+          <w:noProof/>
+        </w:rPr>
+        <w:fldChar w:fldCharType="end"/>
+      </w:r>
       <w:r>
         <w:t>: Sequential Parsing Time Complexity Plot</w:t>
       </w:r>
@@ -800,14 +688,27 @@
       <w:r>
         <w:t xml:space="preserve">Figure </w:t>
       </w:r>
-      <w:fldSimple w:instr=" SEQ Figure \* ARABIC ">
-        <w:r>
-          <w:rPr>
-            <w:noProof/>
-          </w:rPr>
-          <w:t>2</w:t>
-        </w:r>
-      </w:fldSimple>
+      <w:r>
+        <w:fldChar w:fldCharType="begin"/>
+      </w:r>
+      <w:r>
+        <w:instrText xml:space="preserve"> SEQ Figure \* ARABIC </w:instrText>
+      </w:r>
+      <w:r>
+        <w:fldChar w:fldCharType="separate"/>
+      </w:r>
+      <w:r>
+        <w:rPr>
+          <w:noProof/>
+        </w:rPr>
+        <w:t>2</w:t>
+      </w:r>
+      <w:r>
+        <w:rPr>
+          <w:noProof/>
+        </w:rPr>
+        <w:fldChar w:fldCharType="end"/>
+      </w:r>
       <w:r>
         <w:t>: Sequential Parsing Time Complexity Log-Log Plot</w:t>
       </w:r>
@@ -883,14 +784,27 @@
       <w:r>
         <w:t xml:space="preserve">Figure </w:t>
       </w:r>
-      <w:fldSimple w:instr=" SEQ Figure \* ARABIC ">
-        <w:r>
-          <w:rPr>
-            <w:noProof/>
-          </w:rPr>
-          <w:t>3</w:t>
-        </w:r>
-      </w:fldSimple>
+      <w:r>
+        <w:fldChar w:fldCharType="begin"/>
+      </w:r>
+      <w:r>
+        <w:instrText xml:space="preserve"> SEQ Figure \* ARABIC </w:instrText>
+      </w:r>
+      <w:r>
+        <w:fldChar w:fldCharType="separate"/>
+      </w:r>
+      <w:r>
+        <w:rPr>
+          <w:noProof/>
+        </w:rPr>
+        <w:t>3</w:t>
+      </w:r>
+      <w:r>
+        <w:rPr>
+          <w:noProof/>
+        </w:rPr>
+        <w:fldChar w:fldCharType="end"/>
+      </w:r>
       <w:r>
         <w:t>: Floyd-Warshall Algorithm Time Complexity Plot</w:t>
       </w:r>
@@ -911,8 +825,6 @@
         </w:rPr>
         <w:t>Unsurprisingly, the tests closely follow a cubic trend. To confirm this, we consider a log-log plot. By doing so, we see below a gradient of 2.8633 which is reasonably close to 3 and confirms a grow rate of O(N^3).</w:t>
       </w:r>
-      <w:bookmarkStart w:id="4" w:name="_GoBack"/>
-      <w:bookmarkEnd w:id="4"/>
     </w:p>
     <w:p>
       <w:pPr>
@@ -956,14 +868,27 @@
       <w:r>
         <w:t xml:space="preserve">Figure </w:t>
       </w:r>
-      <w:fldSimple w:instr=" SEQ Figure \* ARABIC ">
-        <w:r>
-          <w:rPr>
-            <w:noProof/>
-          </w:rPr>
-          <w:t>4</w:t>
-        </w:r>
-      </w:fldSimple>
+      <w:r>
+        <w:fldChar w:fldCharType="begin"/>
+      </w:r>
+      <w:r>
+        <w:instrText xml:space="preserve"> SEQ Figure \* ARABIC </w:instrText>
+      </w:r>
+      <w:r>
+        <w:fldChar w:fldCharType="separate"/>
+      </w:r>
+      <w:r>
+        <w:rPr>
+          <w:noProof/>
+        </w:rPr>
+        <w:t>4</w:t>
+      </w:r>
+      <w:r>
+        <w:rPr>
+          <w:noProof/>
+        </w:rPr>
+        <w:fldChar w:fldCharType="end"/>
+      </w:r>
       <w:r>
         <w:t>:</w:t>
       </w:r>
@@ -1124,58 +1049,30 @@
           <w:szCs w:val="16"/>
         </w:rPr>
       </w:pPr>
-      <w:proofErr w:type="spellStart"/>
-      <w:r>
-        <w:rPr>
-          <w:rFonts w:ascii="Courier New" w:hAnsi="Courier New" w:cs="Courier New"/>
-          <w:sz w:val="16"/>
-          <w:szCs w:val="16"/>
-        </w:rPr>
-        <w:t>num_local_elements</w:t>
-      </w:r>
-      <w:proofErr w:type="spellEnd"/>
-      <w:r>
-        <w:rPr>
-          <w:rFonts w:ascii="Courier New" w:hAnsi="Courier New" w:cs="Courier New"/>
-          <w:sz w:val="16"/>
-          <w:szCs w:val="16"/>
-        </w:rPr>
-        <w:t xml:space="preserve"> &lt;- local number of elements = size/np</w:t>
-      </w:r>
-    </w:p>
-    <w:p>
-      <w:pPr>
-        <w:rPr>
-          <w:rFonts w:ascii="Courier New" w:hAnsi="Courier New" w:cs="Courier New"/>
-          <w:sz w:val="16"/>
-          <w:szCs w:val="16"/>
-        </w:rPr>
-      </w:pPr>
-      <w:r>
-        <w:rPr>
-          <w:rFonts w:ascii="Courier New" w:hAnsi="Courier New" w:cs="Courier New"/>
-          <w:sz w:val="16"/>
-          <w:szCs w:val="16"/>
-        </w:rPr>
-        <w:t xml:space="preserve">lo &lt;- remaining elements after splitting = size - </w:t>
-      </w:r>
-      <w:proofErr w:type="spellStart"/>
-      <w:r>
-        <w:rPr>
-          <w:rFonts w:ascii="Courier New" w:hAnsi="Courier New" w:cs="Courier New"/>
-          <w:sz w:val="16"/>
-          <w:szCs w:val="16"/>
-        </w:rPr>
-        <w:t>num</w:t>
-      </w:r>
-      <w:proofErr w:type="spellEnd"/>
-      <w:r>
-        <w:rPr>
-          <w:rFonts w:ascii="Courier New" w:hAnsi="Courier New" w:cs="Courier New"/>
-          <w:sz w:val="16"/>
-          <w:szCs w:val="16"/>
-        </w:rPr>
-        <w:t>*np</w:t>
+      <w:r>
+        <w:rPr>
+          <w:rFonts w:ascii="Courier New" w:hAnsi="Courier New" w:cs="Courier New"/>
+          <w:sz w:val="16"/>
+          <w:szCs w:val="16"/>
+        </w:rPr>
+        <w:t>num_local_elements &lt;- local number of elements = size/np</w:t>
+      </w:r>
+    </w:p>
+    <w:p>
+      <w:pPr>
+        <w:rPr>
+          <w:rFonts w:ascii="Courier New" w:hAnsi="Courier New" w:cs="Courier New"/>
+          <w:sz w:val="16"/>
+          <w:szCs w:val="16"/>
+        </w:rPr>
+      </w:pPr>
+      <w:r>
+        <w:rPr>
+          <w:rFonts w:ascii="Courier New" w:hAnsi="Courier New" w:cs="Courier New"/>
+          <w:sz w:val="16"/>
+          <w:szCs w:val="16"/>
+        </w:rPr>
+        <w:t>lo &lt;- remaining elements after splitting = size - num*np</w:t>
       </w:r>
     </w:p>
     <w:p>
@@ -1272,161 +1169,91 @@
           <w:szCs w:val="16"/>
         </w:rPr>
       </w:pPr>
-      <w:proofErr w:type="spellStart"/>
-      <w:r>
-        <w:rPr>
-          <w:rFonts w:ascii="Courier New" w:hAnsi="Courier New" w:cs="Courier New"/>
-          <w:sz w:val="16"/>
-          <w:szCs w:val="16"/>
-        </w:rPr>
-        <w:t>MPI_Bcast</w:t>
-      </w:r>
-      <w:proofErr w:type="spellEnd"/>
-      <w:r>
-        <w:rPr>
-          <w:rFonts w:ascii="Courier New" w:hAnsi="Courier New" w:cs="Courier New"/>
-          <w:sz w:val="16"/>
-          <w:szCs w:val="16"/>
-        </w:rPr>
-        <w:t xml:space="preserve"> size</w:t>
-      </w:r>
-    </w:p>
-    <w:p>
-      <w:pPr>
-        <w:rPr>
-          <w:rFonts w:ascii="Courier New" w:hAnsi="Courier New" w:cs="Courier New"/>
-          <w:sz w:val="16"/>
-          <w:szCs w:val="16"/>
-        </w:rPr>
-      </w:pPr>
-      <w:proofErr w:type="spellStart"/>
-      <w:r>
-        <w:rPr>
-          <w:rFonts w:ascii="Courier New" w:hAnsi="Courier New" w:cs="Courier New"/>
-          <w:sz w:val="16"/>
-          <w:szCs w:val="16"/>
-        </w:rPr>
-        <w:t>MPI_Bcast</w:t>
-      </w:r>
-      <w:proofErr w:type="spellEnd"/>
-      <w:r>
-        <w:rPr>
-          <w:rFonts w:ascii="Courier New" w:hAnsi="Courier New" w:cs="Courier New"/>
-          <w:sz w:val="16"/>
-          <w:szCs w:val="16"/>
-        </w:rPr>
-        <w:t xml:space="preserve"> </w:t>
-      </w:r>
-      <w:proofErr w:type="spellStart"/>
-      <w:r>
-        <w:rPr>
-          <w:rFonts w:ascii="Courier New" w:hAnsi="Courier New" w:cs="Courier New"/>
-          <w:sz w:val="16"/>
-          <w:szCs w:val="16"/>
-        </w:rPr>
-        <w:t>num_local_elements</w:t>
-      </w:r>
-      <w:proofErr w:type="spellEnd"/>
-    </w:p>
-    <w:p>
-      <w:pPr>
-        <w:rPr>
-          <w:rFonts w:ascii="Courier New" w:hAnsi="Courier New" w:cs="Courier New"/>
-          <w:sz w:val="16"/>
-          <w:szCs w:val="16"/>
-        </w:rPr>
-      </w:pPr>
-      <w:proofErr w:type="spellStart"/>
-      <w:r>
-        <w:rPr>
-          <w:rFonts w:ascii="Courier New" w:hAnsi="Courier New" w:cs="Courier New"/>
-          <w:sz w:val="16"/>
-          <w:szCs w:val="16"/>
-        </w:rPr>
-        <w:t>MPI_Bcast</w:t>
-      </w:r>
-      <w:proofErr w:type="spellEnd"/>
-      <w:r>
-        <w:rPr>
-          <w:rFonts w:ascii="Courier New" w:hAnsi="Courier New" w:cs="Courier New"/>
-          <w:sz w:val="16"/>
-          <w:szCs w:val="16"/>
-        </w:rPr>
-        <w:t xml:space="preserve"> lo</w:t>
-      </w:r>
-    </w:p>
-    <w:p>
-      <w:pPr>
-        <w:rPr>
-          <w:rFonts w:ascii="Courier New" w:hAnsi="Courier New" w:cs="Courier New"/>
-          <w:sz w:val="16"/>
-          <w:szCs w:val="16"/>
-        </w:rPr>
-      </w:pPr>
-    </w:p>
-    <w:p>
-      <w:pPr>
-        <w:rPr>
-          <w:rFonts w:ascii="Courier New" w:hAnsi="Courier New" w:cs="Courier New"/>
-          <w:sz w:val="16"/>
-          <w:szCs w:val="16"/>
-        </w:rPr>
-      </w:pPr>
-      <w:proofErr w:type="spellStart"/>
-      <w:r>
-        <w:rPr>
-          <w:rFonts w:ascii="Courier New" w:hAnsi="Courier New" w:cs="Courier New"/>
-          <w:sz w:val="16"/>
-          <w:szCs w:val="16"/>
-        </w:rPr>
-        <w:t>global_index</w:t>
-      </w:r>
-      <w:proofErr w:type="spellEnd"/>
-      <w:r>
-        <w:rPr>
-          <w:rFonts w:ascii="Courier New" w:hAnsi="Courier New" w:cs="Courier New"/>
-          <w:sz w:val="16"/>
-          <w:szCs w:val="16"/>
-        </w:rPr>
-        <w:t xml:space="preserve"> = lo + np*</w:t>
-      </w:r>
-      <w:proofErr w:type="spellStart"/>
-      <w:r>
-        <w:rPr>
-          <w:rFonts w:ascii="Courier New" w:hAnsi="Courier New" w:cs="Courier New"/>
-          <w:sz w:val="16"/>
-          <w:szCs w:val="16"/>
-        </w:rPr>
-        <w:t>pid</w:t>
-      </w:r>
-      <w:proofErr w:type="spellEnd"/>
-    </w:p>
-    <w:p>
-      <w:pPr>
-        <w:rPr>
-          <w:rFonts w:ascii="Courier New" w:hAnsi="Courier New" w:cs="Courier New"/>
-          <w:sz w:val="16"/>
-          <w:szCs w:val="16"/>
-        </w:rPr>
-      </w:pPr>
-      <w:r>
-        <w:rPr>
-          <w:rFonts w:ascii="Courier New" w:hAnsi="Courier New" w:cs="Courier New"/>
-          <w:sz w:val="16"/>
-          <w:szCs w:val="16"/>
-        </w:rPr>
-        <w:t xml:space="preserve">SCATTER matrix to </w:t>
-      </w:r>
-      <w:proofErr w:type="spellStart"/>
-      <w:r>
-        <w:rPr>
-          <w:rFonts w:ascii="Courier New" w:hAnsi="Courier New" w:cs="Courier New"/>
-          <w:sz w:val="16"/>
-          <w:szCs w:val="16"/>
-        </w:rPr>
-        <w:t>sub_array</w:t>
-      </w:r>
-      <w:proofErr w:type="spellEnd"/>
+      <w:r>
+        <w:rPr>
+          <w:rFonts w:ascii="Courier New" w:hAnsi="Courier New" w:cs="Courier New"/>
+          <w:sz w:val="16"/>
+          <w:szCs w:val="16"/>
+        </w:rPr>
+        <w:t>MPI_Bcast size</w:t>
+      </w:r>
+    </w:p>
+    <w:p>
+      <w:pPr>
+        <w:rPr>
+          <w:rFonts w:ascii="Courier New" w:hAnsi="Courier New" w:cs="Courier New"/>
+          <w:sz w:val="16"/>
+          <w:szCs w:val="16"/>
+        </w:rPr>
+      </w:pPr>
+      <w:r>
+        <w:rPr>
+          <w:rFonts w:ascii="Courier New" w:hAnsi="Courier New" w:cs="Courier New"/>
+          <w:sz w:val="16"/>
+          <w:szCs w:val="16"/>
+        </w:rPr>
+        <w:t>MPI_Bcast num_local_elements</w:t>
+      </w:r>
+    </w:p>
+    <w:p>
+      <w:pPr>
+        <w:rPr>
+          <w:rFonts w:ascii="Courier New" w:hAnsi="Courier New" w:cs="Courier New"/>
+          <w:sz w:val="16"/>
+          <w:szCs w:val="16"/>
+        </w:rPr>
+      </w:pPr>
+      <w:r>
+        <w:rPr>
+          <w:rFonts w:ascii="Courier New" w:hAnsi="Courier New" w:cs="Courier New"/>
+          <w:sz w:val="16"/>
+          <w:szCs w:val="16"/>
+        </w:rPr>
+        <w:t>MPI_Bcast lo</w:t>
+      </w:r>
+    </w:p>
+    <w:p>
+      <w:pPr>
+        <w:rPr>
+          <w:rFonts w:ascii="Courier New" w:hAnsi="Courier New" w:cs="Courier New"/>
+          <w:sz w:val="16"/>
+          <w:szCs w:val="16"/>
+        </w:rPr>
+      </w:pPr>
+    </w:p>
+    <w:p>
+      <w:pPr>
+        <w:rPr>
+          <w:rFonts w:ascii="Courier New" w:hAnsi="Courier New" w:cs="Courier New"/>
+          <w:sz w:val="16"/>
+          <w:szCs w:val="16"/>
+        </w:rPr>
+      </w:pPr>
+      <w:r>
+        <w:rPr>
+          <w:rFonts w:ascii="Courier New" w:hAnsi="Courier New" w:cs="Courier New"/>
+          <w:sz w:val="16"/>
+          <w:szCs w:val="16"/>
+        </w:rPr>
+        <w:t>global_index = lo + np*pid</w:t>
+      </w:r>
+    </w:p>
+    <w:p>
+      <w:pPr>
+        <w:rPr>
+          <w:rFonts w:ascii="Courier New" w:hAnsi="Courier New" w:cs="Courier New"/>
+          <w:sz w:val="16"/>
+          <w:szCs w:val="16"/>
+        </w:rPr>
+      </w:pPr>
+      <w:r>
+        <w:rPr>
+          <w:rFonts w:ascii="Courier New" w:hAnsi="Courier New" w:cs="Courier New"/>
+          <w:sz w:val="16"/>
+          <w:szCs w:val="16"/>
+        </w:rPr>
+        <w:t>SCATTER matrix to sub_array</w:t>
+      </w:r>
     </w:p>
     <w:p>
       <w:pPr>
@@ -1477,25 +1304,7 @@
           <w:sz w:val="16"/>
           <w:szCs w:val="16"/>
         </w:rPr>
-        <w:t>get leftovers &lt;- matrix[</w:t>
-      </w:r>
-      <w:proofErr w:type="gramStart"/>
-      <w:r>
-        <w:rPr>
-          <w:rFonts w:ascii="Courier New" w:hAnsi="Courier New" w:cs="Courier New"/>
-          <w:sz w:val="16"/>
-          <w:szCs w:val="16"/>
-        </w:rPr>
-        <w:t>0:lo</w:t>
-      </w:r>
-      <w:proofErr w:type="gramEnd"/>
-      <w:r>
-        <w:rPr>
-          <w:rFonts w:ascii="Courier New" w:hAnsi="Courier New" w:cs="Courier New"/>
-          <w:sz w:val="16"/>
-          <w:szCs w:val="16"/>
-        </w:rPr>
-        <w:t>]</w:t>
+        <w:t>get leftovers &lt;- matrix[0:lo]</w:t>
       </w:r>
     </w:p>
     <w:p>
@@ -1532,23 +1341,13 @@
           <w:szCs w:val="16"/>
         </w:rPr>
       </w:pPr>
-      <w:proofErr w:type="spellStart"/>
-      <w:r>
-        <w:rPr>
-          <w:rFonts w:ascii="Courier New" w:hAnsi="Courier New" w:cs="Courier New"/>
-          <w:sz w:val="16"/>
-          <w:szCs w:val="16"/>
-        </w:rPr>
-        <w:t>MPI_Bcast</w:t>
-      </w:r>
-      <w:proofErr w:type="spellEnd"/>
-      <w:r>
-        <w:rPr>
-          <w:rFonts w:ascii="Courier New" w:hAnsi="Courier New" w:cs="Courier New"/>
-          <w:sz w:val="16"/>
-          <w:szCs w:val="16"/>
-        </w:rPr>
-        <w:t xml:space="preserve"> matrix</w:t>
+      <w:r>
+        <w:rPr>
+          <w:rFonts w:ascii="Courier New" w:hAnsi="Courier New" w:cs="Courier New"/>
+          <w:sz w:val="16"/>
+          <w:szCs w:val="16"/>
+        </w:rPr>
+        <w:t>MPI_Bcast matrix</w:t>
       </w:r>
     </w:p>
     <w:p>
@@ -1600,328 +1399,58 @@
           <w:sz w:val="16"/>
           <w:szCs w:val="16"/>
         </w:rPr>
-        <w:t xml:space="preserve">    for </w:t>
-      </w:r>
-      <w:proofErr w:type="spellStart"/>
-      <w:r>
-        <w:rPr>
-          <w:rFonts w:ascii="Courier New" w:hAnsi="Courier New" w:cs="Courier New"/>
-          <w:sz w:val="16"/>
-          <w:szCs w:val="16"/>
-        </w:rPr>
-        <w:t>local_index</w:t>
-      </w:r>
-      <w:proofErr w:type="spellEnd"/>
-      <w:r>
-        <w:rPr>
-          <w:rFonts w:ascii="Courier New" w:hAnsi="Courier New" w:cs="Courier New"/>
-          <w:sz w:val="16"/>
-          <w:szCs w:val="16"/>
-        </w:rPr>
-        <w:t xml:space="preserve"> in range(</w:t>
-      </w:r>
-      <w:proofErr w:type="spellStart"/>
-      <w:r>
-        <w:rPr>
-          <w:rFonts w:ascii="Courier New" w:hAnsi="Courier New" w:cs="Courier New"/>
-          <w:sz w:val="16"/>
-          <w:szCs w:val="16"/>
-        </w:rPr>
-        <w:t>num_local_elements</w:t>
-      </w:r>
-      <w:proofErr w:type="spellEnd"/>
-      <w:r>
-        <w:rPr>
-          <w:rFonts w:ascii="Courier New" w:hAnsi="Courier New" w:cs="Courier New"/>
-          <w:sz w:val="16"/>
-          <w:szCs w:val="16"/>
-        </w:rPr>
-        <w:t>):</w:t>
-      </w:r>
-    </w:p>
-    <w:p>
-      <w:pPr>
-        <w:rPr>
-          <w:rFonts w:ascii="Courier New" w:hAnsi="Courier New" w:cs="Courier New"/>
-          <w:sz w:val="16"/>
-          <w:szCs w:val="16"/>
-        </w:rPr>
-      </w:pPr>
-      <w:r>
-        <w:rPr>
-          <w:rFonts w:ascii="Courier New" w:hAnsi="Courier New" w:cs="Courier New"/>
-          <w:sz w:val="16"/>
-          <w:szCs w:val="16"/>
-        </w:rPr>
-        <w:t xml:space="preserve">        </w:t>
-      </w:r>
-      <w:proofErr w:type="spellStart"/>
-      <w:r>
-        <w:rPr>
-          <w:rFonts w:ascii="Courier New" w:hAnsi="Courier New" w:cs="Courier New"/>
-          <w:sz w:val="16"/>
-          <w:szCs w:val="16"/>
-        </w:rPr>
-        <w:t>i</w:t>
-      </w:r>
-      <w:proofErr w:type="spellEnd"/>
-      <w:r>
-        <w:rPr>
-          <w:rFonts w:ascii="Courier New" w:hAnsi="Courier New" w:cs="Courier New"/>
-          <w:sz w:val="16"/>
-          <w:szCs w:val="16"/>
-        </w:rPr>
-        <w:t xml:space="preserve"> (global row) &lt;- (</w:t>
-      </w:r>
-      <w:proofErr w:type="spellStart"/>
-      <w:r>
-        <w:rPr>
-          <w:rFonts w:ascii="Courier New" w:hAnsi="Courier New" w:cs="Courier New"/>
-          <w:sz w:val="16"/>
-          <w:szCs w:val="16"/>
-        </w:rPr>
-        <w:t>global_index</w:t>
-      </w:r>
-      <w:proofErr w:type="spellEnd"/>
-      <w:r>
-        <w:rPr>
-          <w:rFonts w:ascii="Courier New" w:hAnsi="Courier New" w:cs="Courier New"/>
-          <w:sz w:val="16"/>
-          <w:szCs w:val="16"/>
-        </w:rPr>
-        <w:t xml:space="preserve"> + </w:t>
-      </w:r>
-      <w:proofErr w:type="spellStart"/>
-      <w:r>
-        <w:rPr>
-          <w:rFonts w:ascii="Courier New" w:hAnsi="Courier New" w:cs="Courier New"/>
-          <w:sz w:val="16"/>
-          <w:szCs w:val="16"/>
-        </w:rPr>
-        <w:t>local_index</w:t>
-      </w:r>
-      <w:proofErr w:type="spellEnd"/>
-      <w:r>
-        <w:rPr>
-          <w:rFonts w:ascii="Courier New" w:hAnsi="Courier New" w:cs="Courier New"/>
-          <w:sz w:val="16"/>
-          <w:szCs w:val="16"/>
-        </w:rPr>
-        <w:t>)/size</w:t>
-      </w:r>
-    </w:p>
-    <w:p>
-      <w:pPr>
-        <w:rPr>
-          <w:rFonts w:ascii="Courier New" w:hAnsi="Courier New" w:cs="Courier New"/>
-          <w:sz w:val="16"/>
-          <w:szCs w:val="16"/>
-        </w:rPr>
-      </w:pPr>
-      <w:r>
-        <w:rPr>
-          <w:rFonts w:ascii="Courier New" w:hAnsi="Courier New" w:cs="Courier New"/>
-          <w:sz w:val="16"/>
-          <w:szCs w:val="16"/>
-        </w:rPr>
-        <w:t xml:space="preserve">        j (global col) &lt;- (</w:t>
-      </w:r>
-      <w:proofErr w:type="spellStart"/>
-      <w:r>
-        <w:rPr>
-          <w:rFonts w:ascii="Courier New" w:hAnsi="Courier New" w:cs="Courier New"/>
-          <w:sz w:val="16"/>
-          <w:szCs w:val="16"/>
-        </w:rPr>
-        <w:t>global_index</w:t>
-      </w:r>
-      <w:proofErr w:type="spellEnd"/>
-      <w:r>
-        <w:rPr>
-          <w:rFonts w:ascii="Courier New" w:hAnsi="Courier New" w:cs="Courier New"/>
-          <w:sz w:val="16"/>
-          <w:szCs w:val="16"/>
-        </w:rPr>
-        <w:t xml:space="preserve"> + </w:t>
-      </w:r>
-      <w:proofErr w:type="spellStart"/>
-      <w:r>
-        <w:rPr>
-          <w:rFonts w:ascii="Courier New" w:hAnsi="Courier New" w:cs="Courier New"/>
-          <w:sz w:val="16"/>
-          <w:szCs w:val="16"/>
-        </w:rPr>
-        <w:t>local_</w:t>
-      </w:r>
-      <w:proofErr w:type="gramStart"/>
-      <w:r>
-        <w:rPr>
-          <w:rFonts w:ascii="Courier New" w:hAnsi="Courier New" w:cs="Courier New"/>
-          <w:sz w:val="16"/>
-          <w:szCs w:val="16"/>
-        </w:rPr>
-        <w:t>index</w:t>
-      </w:r>
-      <w:proofErr w:type="spellEnd"/>
-      <w:r>
-        <w:rPr>
-          <w:rFonts w:ascii="Courier New" w:hAnsi="Courier New" w:cs="Courier New"/>
-          <w:sz w:val="16"/>
-          <w:szCs w:val="16"/>
-        </w:rPr>
-        <w:t>)%</w:t>
-      </w:r>
-      <w:proofErr w:type="gramEnd"/>
-      <w:r>
-        <w:rPr>
-          <w:rFonts w:ascii="Courier New" w:hAnsi="Courier New" w:cs="Courier New"/>
-          <w:sz w:val="16"/>
-          <w:szCs w:val="16"/>
-        </w:rPr>
-        <w:t>size</w:t>
-      </w:r>
-    </w:p>
-    <w:p>
-      <w:pPr>
-        <w:rPr>
-          <w:rFonts w:ascii="Courier New" w:hAnsi="Courier New" w:cs="Courier New"/>
-          <w:sz w:val="16"/>
-          <w:szCs w:val="16"/>
-        </w:rPr>
-      </w:pPr>
-      <w:r>
-        <w:rPr>
-          <w:rFonts w:ascii="Courier New" w:hAnsi="Courier New" w:cs="Courier New"/>
-          <w:sz w:val="16"/>
-          <w:szCs w:val="16"/>
-        </w:rPr>
-        <w:t xml:space="preserve">        </w:t>
-      </w:r>
-      <w:proofErr w:type="spellStart"/>
-      <w:r>
-        <w:rPr>
-          <w:rFonts w:ascii="Courier New" w:hAnsi="Courier New" w:cs="Courier New"/>
-          <w:sz w:val="16"/>
-          <w:szCs w:val="16"/>
-        </w:rPr>
-        <w:t>sub_array</w:t>
-      </w:r>
-      <w:proofErr w:type="spellEnd"/>
-      <w:r>
-        <w:rPr>
-          <w:rFonts w:ascii="Courier New" w:hAnsi="Courier New" w:cs="Courier New"/>
-          <w:sz w:val="16"/>
-          <w:szCs w:val="16"/>
-        </w:rPr>
-        <w:t>[</w:t>
-      </w:r>
-      <w:proofErr w:type="spellStart"/>
-      <w:r>
-        <w:rPr>
-          <w:rFonts w:ascii="Courier New" w:hAnsi="Courier New" w:cs="Courier New"/>
-          <w:sz w:val="16"/>
-          <w:szCs w:val="16"/>
-        </w:rPr>
-        <w:t>local_index</w:t>
-      </w:r>
-      <w:proofErr w:type="spellEnd"/>
-      <w:r>
-        <w:rPr>
-          <w:rFonts w:ascii="Courier New" w:hAnsi="Courier New" w:cs="Courier New"/>
-          <w:sz w:val="16"/>
-          <w:szCs w:val="16"/>
-        </w:rPr>
-        <w:t>] = min(</w:t>
-      </w:r>
-      <w:proofErr w:type="spellStart"/>
-      <w:r>
-        <w:rPr>
-          <w:rFonts w:ascii="Courier New" w:hAnsi="Courier New" w:cs="Courier New"/>
-          <w:sz w:val="16"/>
-          <w:szCs w:val="16"/>
-        </w:rPr>
-        <w:t>sub_array</w:t>
-      </w:r>
-      <w:proofErr w:type="spellEnd"/>
-      <w:r>
-        <w:rPr>
-          <w:rFonts w:ascii="Courier New" w:hAnsi="Courier New" w:cs="Courier New"/>
-          <w:sz w:val="16"/>
-          <w:szCs w:val="16"/>
-        </w:rPr>
-        <w:t>[</w:t>
-      </w:r>
-      <w:proofErr w:type="spellStart"/>
-      <w:r>
-        <w:rPr>
-          <w:rFonts w:ascii="Courier New" w:hAnsi="Courier New" w:cs="Courier New"/>
-          <w:sz w:val="16"/>
-          <w:szCs w:val="16"/>
-        </w:rPr>
-        <w:t>local_index</w:t>
-      </w:r>
-      <w:proofErr w:type="spellEnd"/>
-      <w:r>
-        <w:rPr>
-          <w:rFonts w:ascii="Courier New" w:hAnsi="Courier New" w:cs="Courier New"/>
-          <w:sz w:val="16"/>
-          <w:szCs w:val="16"/>
-        </w:rPr>
-        <w:t>], matrix[</w:t>
-      </w:r>
-      <w:proofErr w:type="spellStart"/>
-      <w:r>
-        <w:rPr>
-          <w:rFonts w:ascii="Courier New" w:hAnsi="Courier New" w:cs="Courier New"/>
-          <w:sz w:val="16"/>
-          <w:szCs w:val="16"/>
-        </w:rPr>
-        <w:t>i</w:t>
-      </w:r>
-      <w:proofErr w:type="spellEnd"/>
-      <w:r>
-        <w:rPr>
-          <w:rFonts w:ascii="Courier New" w:hAnsi="Courier New" w:cs="Courier New"/>
-          <w:sz w:val="16"/>
-          <w:szCs w:val="16"/>
-        </w:rPr>
-        <w:t>*</w:t>
-      </w:r>
-      <w:proofErr w:type="spellStart"/>
-      <w:r>
-        <w:rPr>
-          <w:rFonts w:ascii="Courier New" w:hAnsi="Courier New" w:cs="Courier New"/>
-          <w:sz w:val="16"/>
-          <w:szCs w:val="16"/>
-        </w:rPr>
-        <w:t>size+k</w:t>
-      </w:r>
-      <w:proofErr w:type="spellEnd"/>
-      <w:r>
-        <w:rPr>
-          <w:rFonts w:ascii="Courier New" w:hAnsi="Courier New" w:cs="Courier New"/>
-          <w:sz w:val="16"/>
-          <w:szCs w:val="16"/>
-        </w:rPr>
-        <w:t>] + matrix[k*</w:t>
-      </w:r>
-      <w:proofErr w:type="spellStart"/>
-      <w:r>
-        <w:rPr>
-          <w:rFonts w:ascii="Courier New" w:hAnsi="Courier New" w:cs="Courier New"/>
-          <w:sz w:val="16"/>
-          <w:szCs w:val="16"/>
-        </w:rPr>
-        <w:t>size+j</w:t>
-      </w:r>
-      <w:proofErr w:type="spellEnd"/>
-      <w:r>
-        <w:rPr>
-          <w:rFonts w:ascii="Courier New" w:hAnsi="Courier New" w:cs="Courier New"/>
-          <w:sz w:val="16"/>
-          <w:szCs w:val="16"/>
-        </w:rPr>
-        <w:t>])</w:t>
+        <w:t xml:space="preserve">    for local_index in range(num_local_elements):</w:t>
+      </w:r>
+    </w:p>
+    <w:p>
+      <w:pPr>
+        <w:rPr>
+          <w:rFonts w:ascii="Courier New" w:hAnsi="Courier New" w:cs="Courier New"/>
+          <w:sz w:val="16"/>
+          <w:szCs w:val="16"/>
+        </w:rPr>
+      </w:pPr>
+      <w:r>
+        <w:rPr>
+          <w:rFonts w:ascii="Courier New" w:hAnsi="Courier New" w:cs="Courier New"/>
+          <w:sz w:val="16"/>
+          <w:szCs w:val="16"/>
+        </w:rPr>
+        <w:t xml:space="preserve">        i (global row) &lt;- (global_index + local_index)/size</w:t>
+      </w:r>
+    </w:p>
+    <w:p>
+      <w:pPr>
+        <w:rPr>
+          <w:rFonts w:ascii="Courier New" w:hAnsi="Courier New" w:cs="Courier New"/>
+          <w:sz w:val="16"/>
+          <w:szCs w:val="16"/>
+        </w:rPr>
+      </w:pPr>
+      <w:r>
+        <w:rPr>
+          <w:rFonts w:ascii="Courier New" w:hAnsi="Courier New" w:cs="Courier New"/>
+          <w:sz w:val="16"/>
+          <w:szCs w:val="16"/>
+        </w:rPr>
+        <w:t xml:space="preserve">        j (global col) &lt;- (global_index + local_index)%size</w:t>
+      </w:r>
+    </w:p>
+    <w:p>
+      <w:pPr>
+        <w:rPr>
+          <w:rFonts w:ascii="Courier New" w:hAnsi="Courier New" w:cs="Courier New"/>
+          <w:sz w:val="16"/>
+          <w:szCs w:val="16"/>
+        </w:rPr>
+      </w:pPr>
+      <w:r>
+        <w:rPr>
+          <w:rFonts w:ascii="Courier New" w:hAnsi="Courier New" w:cs="Courier New"/>
+          <w:sz w:val="16"/>
+          <w:szCs w:val="16"/>
+        </w:rPr>
+        <w:t xml:space="preserve">        sub_array[local_index] = min(sub_array[local_index], matrix[i*size+k] + matrix[k*size+j])</w:t>
       </w:r>
     </w:p>
     <w:p>
@@ -1973,274 +1502,58 @@
           <w:sz w:val="16"/>
           <w:szCs w:val="16"/>
         </w:rPr>
-        <w:t xml:space="preserve">    for </w:t>
-      </w:r>
-      <w:proofErr w:type="spellStart"/>
-      <w:r>
-        <w:rPr>
-          <w:rFonts w:ascii="Courier New" w:hAnsi="Courier New" w:cs="Courier New"/>
-          <w:sz w:val="16"/>
-          <w:szCs w:val="16"/>
-        </w:rPr>
-        <w:t>local_index</w:t>
-      </w:r>
-      <w:proofErr w:type="spellEnd"/>
-      <w:r>
-        <w:rPr>
-          <w:rFonts w:ascii="Courier New" w:hAnsi="Courier New" w:cs="Courier New"/>
-          <w:sz w:val="16"/>
-          <w:szCs w:val="16"/>
-        </w:rPr>
-        <w:t xml:space="preserve"> in range(lo):</w:t>
-      </w:r>
-    </w:p>
-    <w:p>
-      <w:pPr>
-        <w:rPr>
-          <w:rFonts w:ascii="Courier New" w:hAnsi="Courier New" w:cs="Courier New"/>
-          <w:sz w:val="16"/>
-          <w:szCs w:val="16"/>
-        </w:rPr>
-      </w:pPr>
-      <w:r>
-        <w:rPr>
-          <w:rFonts w:ascii="Courier New" w:hAnsi="Courier New" w:cs="Courier New"/>
-          <w:sz w:val="16"/>
-          <w:szCs w:val="16"/>
-        </w:rPr>
-        <w:t xml:space="preserve">        </w:t>
-      </w:r>
-      <w:proofErr w:type="spellStart"/>
-      <w:r>
-        <w:rPr>
-          <w:rFonts w:ascii="Courier New" w:hAnsi="Courier New" w:cs="Courier New"/>
-          <w:sz w:val="16"/>
-          <w:szCs w:val="16"/>
-        </w:rPr>
-        <w:t>i</w:t>
-      </w:r>
-      <w:proofErr w:type="spellEnd"/>
-      <w:r>
-        <w:rPr>
-          <w:rFonts w:ascii="Courier New" w:hAnsi="Courier New" w:cs="Courier New"/>
-          <w:sz w:val="16"/>
-          <w:szCs w:val="16"/>
-        </w:rPr>
-        <w:t xml:space="preserve"> (global row) &lt;- (</w:t>
-      </w:r>
-      <w:proofErr w:type="spellStart"/>
-      <w:r>
-        <w:rPr>
-          <w:rFonts w:ascii="Courier New" w:hAnsi="Courier New" w:cs="Courier New"/>
-          <w:sz w:val="16"/>
-          <w:szCs w:val="16"/>
-        </w:rPr>
-        <w:t>global_index</w:t>
-      </w:r>
-      <w:proofErr w:type="spellEnd"/>
-      <w:r>
-        <w:rPr>
-          <w:rFonts w:ascii="Courier New" w:hAnsi="Courier New" w:cs="Courier New"/>
-          <w:sz w:val="16"/>
-          <w:szCs w:val="16"/>
-        </w:rPr>
-        <w:t xml:space="preserve"> + </w:t>
-      </w:r>
-      <w:proofErr w:type="spellStart"/>
-      <w:r>
-        <w:rPr>
-          <w:rFonts w:ascii="Courier New" w:hAnsi="Courier New" w:cs="Courier New"/>
-          <w:sz w:val="16"/>
-          <w:szCs w:val="16"/>
-        </w:rPr>
-        <w:t>local_index</w:t>
-      </w:r>
-      <w:proofErr w:type="spellEnd"/>
-      <w:r>
-        <w:rPr>
-          <w:rFonts w:ascii="Courier New" w:hAnsi="Courier New" w:cs="Courier New"/>
-          <w:sz w:val="16"/>
-          <w:szCs w:val="16"/>
-        </w:rPr>
-        <w:t>)/size</w:t>
-      </w:r>
-    </w:p>
-    <w:p>
-      <w:pPr>
-        <w:rPr>
-          <w:rFonts w:ascii="Courier New" w:hAnsi="Courier New" w:cs="Courier New"/>
-          <w:sz w:val="16"/>
-          <w:szCs w:val="16"/>
-        </w:rPr>
-      </w:pPr>
-      <w:r>
-        <w:rPr>
-          <w:rFonts w:ascii="Courier New" w:hAnsi="Courier New" w:cs="Courier New"/>
-          <w:sz w:val="16"/>
-          <w:szCs w:val="16"/>
-        </w:rPr>
-        <w:t xml:space="preserve">        j (global col) &lt;- (</w:t>
-      </w:r>
-      <w:proofErr w:type="spellStart"/>
-      <w:r>
-        <w:rPr>
-          <w:rFonts w:ascii="Courier New" w:hAnsi="Courier New" w:cs="Courier New"/>
-          <w:sz w:val="16"/>
-          <w:szCs w:val="16"/>
-        </w:rPr>
-        <w:t>global_index</w:t>
-      </w:r>
-      <w:proofErr w:type="spellEnd"/>
-      <w:r>
-        <w:rPr>
-          <w:rFonts w:ascii="Courier New" w:hAnsi="Courier New" w:cs="Courier New"/>
-          <w:sz w:val="16"/>
-          <w:szCs w:val="16"/>
-        </w:rPr>
-        <w:t xml:space="preserve"> + </w:t>
-      </w:r>
-      <w:proofErr w:type="spellStart"/>
-      <w:r>
-        <w:rPr>
-          <w:rFonts w:ascii="Courier New" w:hAnsi="Courier New" w:cs="Courier New"/>
-          <w:sz w:val="16"/>
-          <w:szCs w:val="16"/>
-        </w:rPr>
-        <w:t>local_</w:t>
-      </w:r>
-      <w:proofErr w:type="gramStart"/>
-      <w:r>
-        <w:rPr>
-          <w:rFonts w:ascii="Courier New" w:hAnsi="Courier New" w:cs="Courier New"/>
-          <w:sz w:val="16"/>
-          <w:szCs w:val="16"/>
-        </w:rPr>
-        <w:t>index</w:t>
-      </w:r>
-      <w:proofErr w:type="spellEnd"/>
-      <w:r>
-        <w:rPr>
-          <w:rFonts w:ascii="Courier New" w:hAnsi="Courier New" w:cs="Courier New"/>
-          <w:sz w:val="16"/>
-          <w:szCs w:val="16"/>
-        </w:rPr>
-        <w:t>)%</w:t>
-      </w:r>
-      <w:proofErr w:type="gramEnd"/>
-      <w:r>
-        <w:rPr>
-          <w:rFonts w:ascii="Courier New" w:hAnsi="Courier New" w:cs="Courier New"/>
-          <w:sz w:val="16"/>
-          <w:szCs w:val="16"/>
-        </w:rPr>
-        <w:t>size</w:t>
-      </w:r>
-    </w:p>
-    <w:p>
-      <w:pPr>
-        <w:rPr>
-          <w:rFonts w:ascii="Courier New" w:hAnsi="Courier New" w:cs="Courier New"/>
-          <w:sz w:val="16"/>
-          <w:szCs w:val="16"/>
-        </w:rPr>
-      </w:pPr>
-      <w:r>
-        <w:rPr>
-          <w:rFonts w:ascii="Courier New" w:hAnsi="Courier New" w:cs="Courier New"/>
-          <w:sz w:val="16"/>
-          <w:szCs w:val="16"/>
-        </w:rPr>
-        <w:t xml:space="preserve">        leftovers[</w:t>
-      </w:r>
-      <w:proofErr w:type="spellStart"/>
-      <w:r>
-        <w:rPr>
-          <w:rFonts w:ascii="Courier New" w:hAnsi="Courier New" w:cs="Courier New"/>
-          <w:sz w:val="16"/>
-          <w:szCs w:val="16"/>
-        </w:rPr>
-        <w:t>local_index</w:t>
-      </w:r>
-      <w:proofErr w:type="spellEnd"/>
-      <w:r>
-        <w:rPr>
-          <w:rFonts w:ascii="Courier New" w:hAnsi="Courier New" w:cs="Courier New"/>
-          <w:sz w:val="16"/>
-          <w:szCs w:val="16"/>
-        </w:rPr>
-        <w:t>] = min(leftovers[</w:t>
-      </w:r>
-      <w:proofErr w:type="spellStart"/>
-      <w:r>
-        <w:rPr>
-          <w:rFonts w:ascii="Courier New" w:hAnsi="Courier New" w:cs="Courier New"/>
-          <w:sz w:val="16"/>
-          <w:szCs w:val="16"/>
-        </w:rPr>
-        <w:t>local_index</w:t>
-      </w:r>
-      <w:proofErr w:type="spellEnd"/>
-      <w:r>
-        <w:rPr>
-          <w:rFonts w:ascii="Courier New" w:hAnsi="Courier New" w:cs="Courier New"/>
-          <w:sz w:val="16"/>
-          <w:szCs w:val="16"/>
-        </w:rPr>
-        <w:t>], matrix[</w:t>
-      </w:r>
-      <w:proofErr w:type="spellStart"/>
-      <w:r>
-        <w:rPr>
-          <w:rFonts w:ascii="Courier New" w:hAnsi="Courier New" w:cs="Courier New"/>
-          <w:sz w:val="16"/>
-          <w:szCs w:val="16"/>
-        </w:rPr>
-        <w:t>i</w:t>
-      </w:r>
-      <w:proofErr w:type="spellEnd"/>
-      <w:r>
-        <w:rPr>
-          <w:rFonts w:ascii="Courier New" w:hAnsi="Courier New" w:cs="Courier New"/>
-          <w:sz w:val="16"/>
-          <w:szCs w:val="16"/>
-        </w:rPr>
-        <w:t>*</w:t>
-      </w:r>
-      <w:proofErr w:type="spellStart"/>
-      <w:r>
-        <w:rPr>
-          <w:rFonts w:ascii="Courier New" w:hAnsi="Courier New" w:cs="Courier New"/>
-          <w:sz w:val="16"/>
-          <w:szCs w:val="16"/>
-        </w:rPr>
-        <w:t>size+k</w:t>
-      </w:r>
-      <w:proofErr w:type="spellEnd"/>
-      <w:r>
-        <w:rPr>
-          <w:rFonts w:ascii="Courier New" w:hAnsi="Courier New" w:cs="Courier New"/>
-          <w:sz w:val="16"/>
-          <w:szCs w:val="16"/>
-        </w:rPr>
-        <w:t>] + matrix[k*</w:t>
-      </w:r>
-      <w:proofErr w:type="spellStart"/>
-      <w:r>
-        <w:rPr>
-          <w:rFonts w:ascii="Courier New" w:hAnsi="Courier New" w:cs="Courier New"/>
-          <w:sz w:val="16"/>
-          <w:szCs w:val="16"/>
-        </w:rPr>
-        <w:t>size+j</w:t>
-      </w:r>
-      <w:proofErr w:type="spellEnd"/>
-      <w:r>
-        <w:rPr>
-          <w:rFonts w:ascii="Courier New" w:hAnsi="Courier New" w:cs="Courier New"/>
-          <w:sz w:val="16"/>
-          <w:szCs w:val="16"/>
-        </w:rPr>
-        <w:t>])</w:t>
+        <w:t xml:space="preserve">    for local_index in range(lo):</w:t>
+      </w:r>
+    </w:p>
+    <w:p>
+      <w:pPr>
+        <w:rPr>
+          <w:rFonts w:ascii="Courier New" w:hAnsi="Courier New" w:cs="Courier New"/>
+          <w:sz w:val="16"/>
+          <w:szCs w:val="16"/>
+        </w:rPr>
+      </w:pPr>
+      <w:r>
+        <w:rPr>
+          <w:rFonts w:ascii="Courier New" w:hAnsi="Courier New" w:cs="Courier New"/>
+          <w:sz w:val="16"/>
+          <w:szCs w:val="16"/>
+        </w:rPr>
+        <w:t xml:space="preserve">        i (global row) &lt;- (global_index + local_index)/size</w:t>
+      </w:r>
+    </w:p>
+    <w:p>
+      <w:pPr>
+        <w:rPr>
+          <w:rFonts w:ascii="Courier New" w:hAnsi="Courier New" w:cs="Courier New"/>
+          <w:sz w:val="16"/>
+          <w:szCs w:val="16"/>
+        </w:rPr>
+      </w:pPr>
+      <w:r>
+        <w:rPr>
+          <w:rFonts w:ascii="Courier New" w:hAnsi="Courier New" w:cs="Courier New"/>
+          <w:sz w:val="16"/>
+          <w:szCs w:val="16"/>
+        </w:rPr>
+        <w:t xml:space="preserve">        j (global col) &lt;- (global_index + local_index)%size</w:t>
+      </w:r>
+    </w:p>
+    <w:p>
+      <w:pPr>
+        <w:rPr>
+          <w:rFonts w:ascii="Courier New" w:hAnsi="Courier New" w:cs="Courier New"/>
+          <w:sz w:val="16"/>
+          <w:szCs w:val="16"/>
+        </w:rPr>
+      </w:pPr>
+      <w:r>
+        <w:rPr>
+          <w:rFonts w:ascii="Courier New" w:hAnsi="Courier New" w:cs="Courier New"/>
+          <w:sz w:val="16"/>
+          <w:szCs w:val="16"/>
+        </w:rPr>
+        <w:t xml:space="preserve">        leftovers[local_index] = min(leftovers[local_index], matrix[i*size+k] + matrix[k*size+j])</w:t>
       </w:r>
     </w:p>
     <w:p>
@@ -2283,25 +1596,7 @@
           <w:sz w:val="16"/>
           <w:szCs w:val="16"/>
         </w:rPr>
-        <w:t xml:space="preserve">    GATHER </w:t>
-      </w:r>
-      <w:proofErr w:type="spellStart"/>
-      <w:r>
-        <w:rPr>
-          <w:rFonts w:ascii="Courier New" w:hAnsi="Courier New" w:cs="Courier New"/>
-          <w:sz w:val="16"/>
-          <w:szCs w:val="16"/>
-        </w:rPr>
-        <w:t>sub_array</w:t>
-      </w:r>
-      <w:proofErr w:type="spellEnd"/>
-      <w:r>
-        <w:rPr>
-          <w:rFonts w:ascii="Courier New" w:hAnsi="Courier New" w:cs="Courier New"/>
-          <w:sz w:val="16"/>
-          <w:szCs w:val="16"/>
-        </w:rPr>
-        <w:t xml:space="preserve"> into matrix</w:t>
+        <w:t xml:space="preserve">    GATHER sub_array into matrix</w:t>
       </w:r>
     </w:p>
     <w:p>
@@ -2344,25 +1639,7 @@
           <w:sz w:val="16"/>
           <w:szCs w:val="16"/>
         </w:rPr>
-        <w:t xml:space="preserve">    </w:t>
-      </w:r>
-      <w:proofErr w:type="spellStart"/>
-      <w:r>
-        <w:rPr>
-          <w:rFonts w:ascii="Courier New" w:hAnsi="Courier New" w:cs="Courier New"/>
-          <w:sz w:val="16"/>
-          <w:szCs w:val="16"/>
-        </w:rPr>
-        <w:t>MPI_Bcast</w:t>
-      </w:r>
-      <w:proofErr w:type="spellEnd"/>
-      <w:r>
-        <w:rPr>
-          <w:rFonts w:ascii="Courier New" w:hAnsi="Courier New" w:cs="Courier New"/>
-          <w:sz w:val="16"/>
-          <w:szCs w:val="16"/>
-        </w:rPr>
-        <w:t xml:space="preserve"> matrix</w:t>
+        <w:t xml:space="preserve">    MPI_Bcast matrix</w:t>
       </w:r>
     </w:p>
     <w:p>
@@ -2579,88 +1856,439 @@
           <w:sz w:val="28"/>
           <w:szCs w:val="28"/>
         </w:rPr>
-        <w:t>Build the next (k+</w:t>
-      </w:r>
-      <w:proofErr w:type="gramStart"/>
+        <w:t>Build the next (k+1)th row and (k+1)th column while the kth iteration is being computed</w:t>
+      </w:r>
       <w:r>
         <w:rPr>
           <w:rFonts w:ascii="Times New Roman" w:hAnsi="Times New Roman" w:cs="Times New Roman"/>
           <w:sz w:val="28"/>
           <w:szCs w:val="28"/>
         </w:rPr>
-        <w:t>1)</w:t>
-      </w:r>
-      <w:proofErr w:type="spellStart"/>
+        <w:t>.</w:t>
+      </w:r>
       <w:r>
         <w:rPr>
           <w:rFonts w:ascii="Times New Roman" w:hAnsi="Times New Roman" w:cs="Times New Roman"/>
           <w:sz w:val="28"/>
           <w:szCs w:val="28"/>
         </w:rPr>
-        <w:t>th</w:t>
-      </w:r>
-      <w:proofErr w:type="spellEnd"/>
-      <w:proofErr w:type="gramEnd"/>
-      <w:r>
+        <w:t xml:space="preserve"> </w:t>
+      </w:r>
+    </w:p>
+    <w:p>
+      <w:pPr>
         <w:rPr>
           <w:rFonts w:ascii="Times New Roman" w:hAnsi="Times New Roman" w:cs="Times New Roman"/>
           <w:sz w:val="28"/>
           <w:szCs w:val="28"/>
         </w:rPr>
-        <w:t xml:space="preserve"> row and (k+1)</w:t>
-      </w:r>
-      <w:proofErr w:type="spellStart"/>
-      <w:r>
+      </w:pPr>
+    </w:p>
+    <w:p>
+      <w:pPr>
         <w:rPr>
           <w:rFonts w:ascii="Times New Roman" w:hAnsi="Times New Roman" w:cs="Times New Roman"/>
           <w:sz w:val="28"/>
           <w:szCs w:val="28"/>
         </w:rPr>
-        <w:t>th</w:t>
-      </w:r>
-      <w:proofErr w:type="spellEnd"/>
-      <w:r>
-        <w:rPr>
-          <w:rFonts w:ascii="Times New Roman" w:hAnsi="Times New Roman" w:cs="Times New Roman"/>
-          <w:sz w:val="28"/>
-          <w:szCs w:val="28"/>
-        </w:rPr>
-        <w:t xml:space="preserve"> column while the kth iteration is being computed</w:t>
-      </w:r>
-      <w:r>
-        <w:rPr>
-          <w:rFonts w:ascii="Times New Roman" w:hAnsi="Times New Roman" w:cs="Times New Roman"/>
-          <w:sz w:val="28"/>
-          <w:szCs w:val="28"/>
-        </w:rPr>
-        <w:t>.</w:t>
-      </w:r>
-      <w:r>
-        <w:rPr>
-          <w:rFonts w:ascii="Times New Roman" w:hAnsi="Times New Roman" w:cs="Times New Roman"/>
-          <w:sz w:val="28"/>
-          <w:szCs w:val="28"/>
+      </w:pPr>
+    </w:p>
+    <w:p>
+      <w:pPr>
+        <w:rPr>
+          <w:rFonts w:ascii="Courier New" w:hAnsi="Courier New" w:cs="Courier New"/>
+          <w:strike/>
+          <w:sz w:val="16"/>
+          <w:szCs w:val="16"/>
+        </w:rPr>
+      </w:pPr>
+      <w:r>
+        <w:rPr>
+          <w:rFonts w:ascii="Courier New" w:hAnsi="Courier New" w:cs="Courier New"/>
+          <w:strike/>
+          <w:sz w:val="16"/>
+          <w:szCs w:val="16"/>
+        </w:rPr>
+        <w:t>MPI_Bcast matrix</w:t>
+      </w:r>
+    </w:p>
+    <w:p>
+      <w:pPr>
+        <w:rPr>
+          <w:rFonts w:ascii="Courier New" w:hAnsi="Courier New" w:cs="Courier New"/>
+          <w:sz w:val="16"/>
+          <w:szCs w:val="16"/>
+        </w:rPr>
+      </w:pPr>
+      <w:r>
+        <w:rPr>
+          <w:rFonts w:ascii="Courier New" w:hAnsi="Courier New" w:cs="Courier New"/>
+          <w:sz w:val="16"/>
+          <w:szCs w:val="16"/>
+        </w:rPr>
+        <w:t>MPI_Bcast k_row &lt;- 0row</w:t>
+      </w:r>
+    </w:p>
+    <w:p>
+      <w:pPr>
+        <w:rPr>
+          <w:rFonts w:ascii="Courier New" w:hAnsi="Courier New" w:cs="Courier New"/>
+          <w:sz w:val="16"/>
+          <w:szCs w:val="16"/>
+        </w:rPr>
+      </w:pPr>
+      <w:r>
+        <w:rPr>
+          <w:rFonts w:ascii="Courier New" w:hAnsi="Courier New" w:cs="Courier New"/>
+          <w:sz w:val="16"/>
+          <w:szCs w:val="16"/>
+        </w:rPr>
+        <w:t xml:space="preserve">MPI_Bcast </w:t>
+      </w:r>
+      <w:r>
+        <w:rPr>
+          <w:rFonts w:ascii="Courier New" w:hAnsi="Courier New" w:cs="Courier New"/>
+          <w:sz w:val="16"/>
+          <w:szCs w:val="16"/>
+        </w:rPr>
+        <w:t>k_col &lt;- 0col</w:t>
+      </w:r>
+    </w:p>
+    <w:p>
+      <w:pPr>
+        <w:rPr>
+          <w:rFonts w:ascii="Courier New" w:hAnsi="Courier New" w:cs="Courier New"/>
+          <w:sz w:val="16"/>
+          <w:szCs w:val="16"/>
+        </w:rPr>
+      </w:pPr>
+    </w:p>
+    <w:p>
+      <w:pPr>
+        <w:rPr>
+          <w:rFonts w:ascii="Courier New" w:hAnsi="Courier New" w:cs="Courier New"/>
+          <w:sz w:val="16"/>
+          <w:szCs w:val="16"/>
+        </w:rPr>
+      </w:pPr>
+      <w:r>
+        <w:rPr>
+          <w:rFonts w:ascii="Courier New" w:hAnsi="Courier New" w:cs="Courier New"/>
+          <w:sz w:val="16"/>
+          <w:szCs w:val="16"/>
+        </w:rPr>
+        <w:t>for iteration (k) in range(size):</w:t>
+      </w:r>
+    </w:p>
+    <w:p>
+      <w:pPr>
+        <w:rPr>
+          <w:rFonts w:ascii="Courier New" w:hAnsi="Courier New" w:cs="Courier New"/>
+          <w:sz w:val="16"/>
+          <w:szCs w:val="16"/>
+        </w:rPr>
+      </w:pPr>
+    </w:p>
+    <w:p>
+      <w:pPr>
+        <w:rPr>
+          <w:rFonts w:ascii="Courier New" w:hAnsi="Courier New" w:cs="Courier New"/>
+          <w:sz w:val="16"/>
+          <w:szCs w:val="16"/>
+        </w:rPr>
+      </w:pPr>
+      <w:r>
+        <w:rPr>
+          <w:rFonts w:ascii="Courier New" w:hAnsi="Courier New" w:cs="Courier New"/>
+          <w:sz w:val="16"/>
+          <w:szCs w:val="16"/>
+        </w:rPr>
+        <w:t xml:space="preserve">    for local_index in range(num_local_elements):</w:t>
+      </w:r>
+    </w:p>
+    <w:p>
+      <w:pPr>
+        <w:rPr>
+          <w:rFonts w:ascii="Courier New" w:hAnsi="Courier New" w:cs="Courier New"/>
+          <w:sz w:val="16"/>
+          <w:szCs w:val="16"/>
+        </w:rPr>
+      </w:pPr>
+      <w:r>
+        <w:rPr>
+          <w:rFonts w:ascii="Courier New" w:hAnsi="Courier New" w:cs="Courier New"/>
+          <w:sz w:val="16"/>
+          <w:szCs w:val="16"/>
+        </w:rPr>
+        <w:t xml:space="preserve">        i (global row) &lt;- (global_index + local_index)/size</w:t>
+      </w:r>
+    </w:p>
+    <w:p>
+      <w:pPr>
+        <w:rPr>
+          <w:rFonts w:ascii="Courier New" w:hAnsi="Courier New" w:cs="Courier New"/>
+          <w:sz w:val="16"/>
+          <w:szCs w:val="16"/>
+        </w:rPr>
+      </w:pPr>
+      <w:r>
+        <w:rPr>
+          <w:rFonts w:ascii="Courier New" w:hAnsi="Courier New" w:cs="Courier New"/>
+          <w:sz w:val="16"/>
+          <w:szCs w:val="16"/>
+        </w:rPr>
+        <w:t xml:space="preserve">        j (global col) &lt;- (global_index + local_index)%size</w:t>
+      </w:r>
+    </w:p>
+    <w:p>
+      <w:pPr>
+        <w:ind w:left="720"/>
+        <w:rPr>
+          <w:rFonts w:ascii="Courier New" w:hAnsi="Courier New" w:cs="Courier New"/>
+          <w:sz w:val="16"/>
+          <w:szCs w:val="16"/>
+        </w:rPr>
+      </w:pPr>
+      <w:r>
+        <w:rPr>
+          <w:rFonts w:ascii="Courier New" w:hAnsi="Courier New" w:cs="Courier New"/>
+          <w:sz w:val="16"/>
+          <w:szCs w:val="16"/>
+        </w:rPr>
+        <w:t xml:space="preserve">sub_array[local_index] = min(sub_array[local_index], </w:t>
+      </w:r>
+      <w:r>
+        <w:rPr>
+          <w:rFonts w:ascii="Courier New" w:hAnsi="Courier New" w:cs="Courier New"/>
+          <w:strike/>
+          <w:sz w:val="16"/>
+          <w:szCs w:val="16"/>
+        </w:rPr>
+        <w:t>matrix[i*size+k]</w:t>
+      </w:r>
+      <w:r>
+        <w:rPr>
+          <w:rFonts w:ascii="Courier New" w:hAnsi="Courier New" w:cs="Courier New"/>
+          <w:sz w:val="16"/>
+          <w:szCs w:val="16"/>
         </w:rPr>
         <w:t xml:space="preserve"> </w:t>
       </w:r>
-    </w:p>
-    <w:p>
-      <w:pPr>
-        <w:rPr>
-          <w:rFonts w:ascii="Times New Roman" w:hAnsi="Times New Roman" w:cs="Times New Roman"/>
-          <w:sz w:val="28"/>
-          <w:szCs w:val="28"/>
-        </w:rPr>
-      </w:pPr>
-    </w:p>
-    <w:p>
-      <w:pPr>
-        <w:rPr>
-          <w:rFonts w:ascii="Times New Roman" w:hAnsi="Times New Roman" w:cs="Times New Roman"/>
-          <w:sz w:val="28"/>
-          <w:szCs w:val="28"/>
-        </w:rPr>
-      </w:pPr>
+      <w:r>
+        <w:rPr>
+          <w:rFonts w:ascii="Courier New" w:hAnsi="Courier New" w:cs="Courier New"/>
+          <w:sz w:val="16"/>
+          <w:szCs w:val="16"/>
+        </w:rPr>
+        <w:t xml:space="preserve">k_col[i] </w:t>
+      </w:r>
+      <w:r>
+        <w:rPr>
+          <w:rFonts w:ascii="Courier New" w:hAnsi="Courier New" w:cs="Courier New"/>
+          <w:sz w:val="16"/>
+          <w:szCs w:val="16"/>
+        </w:rPr>
+        <w:t xml:space="preserve">+ </w:t>
+      </w:r>
+      <w:r>
+        <w:rPr>
+          <w:rFonts w:ascii="Courier New" w:hAnsi="Courier New" w:cs="Courier New"/>
+          <w:strike/>
+          <w:sz w:val="16"/>
+          <w:szCs w:val="16"/>
+        </w:rPr>
+        <w:t>matrix[k*size+j]</w:t>
+      </w:r>
+      <w:r>
+        <w:rPr>
+          <w:rFonts w:ascii="Courier New" w:hAnsi="Courier New" w:cs="Courier New"/>
+          <w:sz w:val="16"/>
+          <w:szCs w:val="16"/>
+        </w:rPr>
+        <w:t xml:space="preserve"> k_row[j])</w:t>
+      </w:r>
+    </w:p>
+    <w:p>
+      <w:pPr>
+        <w:ind w:left="720"/>
+        <w:rPr>
+          <w:rFonts w:ascii="Courier New" w:hAnsi="Courier New" w:cs="Courier New"/>
+          <w:sz w:val="16"/>
+          <w:szCs w:val="16"/>
+        </w:rPr>
+      </w:pPr>
+    </w:p>
+    <w:p>
+      <w:pPr>
+        <w:rPr>
+          <w:rFonts w:ascii="Courier New" w:hAnsi="Courier New" w:cs="Courier New"/>
+          <w:sz w:val="16"/>
+          <w:szCs w:val="16"/>
+        </w:rPr>
+      </w:pPr>
+      <w:r>
+        <w:rPr>
+          <w:rFonts w:ascii="Courier New" w:hAnsi="Courier New" w:cs="Courier New"/>
+          <w:sz w:val="16"/>
+          <w:szCs w:val="16"/>
+        </w:rPr>
+        <w:t xml:space="preserve">    GATHER sub_array into matrix</w:t>
+      </w:r>
+    </w:p>
+    <w:p>
+      <w:pPr>
+        <w:rPr>
+          <w:rFonts w:ascii="Courier New" w:hAnsi="Courier New" w:cs="Courier New"/>
+          <w:sz w:val="16"/>
+          <w:szCs w:val="16"/>
+        </w:rPr>
+      </w:pPr>
+      <w:r>
+        <w:rPr>
+          <w:rFonts w:ascii="Courier New" w:hAnsi="Courier New" w:cs="Courier New"/>
+          <w:sz w:val="16"/>
+          <w:szCs w:val="16"/>
+        </w:rPr>
+        <w:t xml:space="preserve">    matrix append leftovers to front</w:t>
+      </w:r>
+    </w:p>
+    <w:p>
+      <w:pPr>
+        <w:rPr>
+          <w:rFonts w:ascii="Courier New" w:hAnsi="Courier New" w:cs="Courier New"/>
+          <w:sz w:val="16"/>
+          <w:szCs w:val="16"/>
+        </w:rPr>
+      </w:pPr>
+    </w:p>
+    <w:p>
+      <w:pPr>
+        <w:rPr>
+          <w:rFonts w:ascii="Courier New" w:hAnsi="Courier New" w:cs="Courier New"/>
+          <w:strike/>
+          <w:sz w:val="16"/>
+          <w:szCs w:val="16"/>
+        </w:rPr>
+      </w:pPr>
+      <w:r>
+        <w:rPr>
+          <w:rFonts w:ascii="Courier New" w:hAnsi="Courier New" w:cs="Courier New"/>
+          <w:sz w:val="16"/>
+          <w:szCs w:val="16"/>
+        </w:rPr>
+        <w:t xml:space="preserve">    </w:t>
+      </w:r>
+      <w:r>
+        <w:rPr>
+          <w:rFonts w:ascii="Courier New" w:hAnsi="Courier New" w:cs="Courier New"/>
+          <w:strike/>
+          <w:sz w:val="16"/>
+          <w:szCs w:val="16"/>
+        </w:rPr>
+        <w:t>MPI_Bcast matrix</w:t>
+      </w:r>
+    </w:p>
+    <w:p>
+      <w:pPr>
+        <w:rPr>
+          <w:rFonts w:ascii="Courier New" w:hAnsi="Courier New" w:cs="Courier New"/>
+          <w:sz w:val="16"/>
+          <w:szCs w:val="16"/>
+        </w:rPr>
+      </w:pPr>
+      <w:r>
+        <w:rPr>
+          <w:rFonts w:ascii="Courier New" w:hAnsi="Courier New" w:cs="Courier New"/>
+          <w:sz w:val="16"/>
+          <w:szCs w:val="16"/>
+        </w:rPr>
+        <w:t xml:space="preserve">    </w:t>
+      </w:r>
+      <w:r>
+        <w:rPr>
+          <w:rFonts w:ascii="Courier New" w:hAnsi="Courier New" w:cs="Courier New"/>
+          <w:sz w:val="16"/>
+          <w:szCs w:val="16"/>
+        </w:rPr>
+        <w:t>MPI_Bcast k_row &lt;- (k+1)</w:t>
+      </w:r>
+      <w:r>
+        <w:rPr>
+          <w:rFonts w:ascii="Courier New" w:hAnsi="Courier New" w:cs="Courier New"/>
+          <w:sz w:val="16"/>
+          <w:szCs w:val="16"/>
+        </w:rPr>
+        <w:t>row</w:t>
+      </w:r>
+    </w:p>
+    <w:p>
+      <w:pPr>
+        <w:rPr>
+          <w:rFonts w:ascii="Courier New" w:hAnsi="Courier New" w:cs="Courier New"/>
+          <w:sz w:val="16"/>
+          <w:szCs w:val="16"/>
+        </w:rPr>
+      </w:pPr>
+      <w:r>
+        <w:rPr>
+          <w:rFonts w:ascii="Courier New" w:hAnsi="Courier New" w:cs="Courier New"/>
+          <w:sz w:val="16"/>
+          <w:szCs w:val="16"/>
+        </w:rPr>
+        <w:t xml:space="preserve">    </w:t>
+      </w:r>
+      <w:r>
+        <w:rPr>
+          <w:rFonts w:ascii="Courier New" w:hAnsi="Courier New" w:cs="Courier New"/>
+          <w:sz w:val="16"/>
+          <w:szCs w:val="16"/>
+        </w:rPr>
+        <w:t>MPI_Bcast k_col &lt;-</w:t>
+      </w:r>
+      <w:r>
+        <w:rPr>
+          <w:rFonts w:ascii="Courier New" w:hAnsi="Courier New" w:cs="Courier New"/>
+          <w:sz w:val="16"/>
+          <w:szCs w:val="16"/>
+        </w:rPr>
+        <w:t xml:space="preserve"> (k+1)</w:t>
+      </w:r>
+      <w:r>
+        <w:rPr>
+          <w:rFonts w:ascii="Courier New" w:hAnsi="Courier New" w:cs="Courier New"/>
+          <w:sz w:val="16"/>
+          <w:szCs w:val="16"/>
+        </w:rPr>
+        <w:t>col</w:t>
+      </w:r>
+    </w:p>
+    <w:p>
+      <w:pPr>
+        <w:rPr>
+          <w:rFonts w:ascii="Courier New" w:hAnsi="Courier New" w:cs="Courier New"/>
+          <w:sz w:val="16"/>
+          <w:szCs w:val="16"/>
+        </w:rPr>
+      </w:pPr>
+      <w:bookmarkStart w:id="4" w:name="_GoBack"/>
+      <w:bookmarkEnd w:id="4"/>
+    </w:p>
+    <w:p>
+      <w:pPr>
+        <w:rPr>
+          <w:rFonts w:ascii="Courier New" w:hAnsi="Courier New" w:cs="Courier New"/>
+          <w:sz w:val="16"/>
+          <w:szCs w:val="16"/>
+        </w:rPr>
+      </w:pPr>
+      <w:r>
+        <w:rPr>
+          <w:rFonts w:ascii="Courier New" w:hAnsi="Courier New" w:cs="Courier New"/>
+          <w:sz w:val="16"/>
+          <w:szCs w:val="16"/>
+        </w:rPr>
+        <w:t>print matrix</w:t>
+      </w:r>
     </w:p>
     <w:p>
       <w:pPr>
@@ -3301,7 +2929,6 @@
   <w:style w:type="character" w:default="1" w:styleId="DefaultParagraphFont">
     <w:name w:val="Default Paragraph Font"/>
     <w:uiPriority w:val="1"/>
-    <w:semiHidden/>
     <w:unhideWhenUsed/>
   </w:style>
   <w:style w:type="table" w:default="1" w:styleId="TableNormal">
@@ -4475,11 +4102,11 @@
           <c:showPercent val="0"/>
           <c:showBubbleSize val="0"/>
         </c:dLbls>
-        <c:axId val="-393306784"/>
-        <c:axId val="-393304240"/>
+        <c:axId val="-1309201376"/>
+        <c:axId val="-1309198832"/>
       </c:scatterChart>
       <c:valAx>
-        <c:axId val="-393306784"/>
+        <c:axId val="-1309201376"/>
         <c:scaling>
           <c:orientation val="minMax"/>
         </c:scaling>
@@ -4584,12 +4211,12 @@
             <a:endParaRPr lang="en-GB"/>
           </a:p>
         </c:txPr>
-        <c:crossAx val="-393304240"/>
+        <c:crossAx val="-1309198832"/>
         <c:crosses val="autoZero"/>
         <c:crossBetween val="midCat"/>
       </c:valAx>
       <c:valAx>
-        <c:axId val="-393304240"/>
+        <c:axId val="-1309198832"/>
         <c:scaling>
           <c:orientation val="minMax"/>
         </c:scaling>
@@ -4697,7 +4324,7 @@
             <a:endParaRPr lang="en-GB"/>
           </a:p>
         </c:txPr>
-        <c:crossAx val="-393306784"/>
+        <c:crossAx val="-1309201376"/>
         <c:crosses val="autoZero"/>
         <c:crossBetween val="midCat"/>
       </c:valAx>
@@ -4932,7 +4559,7 @@
                   <c:v>-12.51371605443827</c:v>
                 </c:pt>
                 <c:pt idx="1">
-                  <c:v>-5.791537677269681</c:v>
+                  <c:v>-5.791537677269679</c:v>
                 </c:pt>
                 <c:pt idx="2">
                   <c:v>-3.722020012114406</c:v>
@@ -5075,7 +4702,7 @@
                   <c:v>-12.4397154729945</c:v>
                 </c:pt>
                 <c:pt idx="1">
-                  <c:v>-5.791537677269681</c:v>
+                  <c:v>-5.791537677269679</c:v>
                 </c:pt>
                 <c:pt idx="2">
                   <c:v>-3.525878619290602</c:v>
@@ -5283,11 +4910,11 @@
           <c:showPercent val="0"/>
           <c:showBubbleSize val="0"/>
         </c:dLbls>
-        <c:axId val="-453921600"/>
-        <c:axId val="-453918752"/>
+        <c:axId val="-1326588032"/>
+        <c:axId val="-1328800432"/>
       </c:scatterChart>
       <c:valAx>
-        <c:axId val="-453921600"/>
+        <c:axId val="-1326588032"/>
         <c:scaling>
           <c:orientation val="minMax"/>
           <c:min val="5.0"/>
@@ -5393,12 +5020,12 @@
             <a:endParaRPr lang="en-GB"/>
           </a:p>
         </c:txPr>
-        <c:crossAx val="-453918752"/>
+        <c:crossAx val="-1328800432"/>
         <c:crosses val="autoZero"/>
         <c:crossBetween val="midCat"/>
       </c:valAx>
       <c:valAx>
-        <c:axId val="-453918752"/>
+        <c:axId val="-1328800432"/>
         <c:scaling>
           <c:orientation val="minMax"/>
         </c:scaling>
@@ -5506,7 +5133,7 @@
             <a:endParaRPr lang="en-GB"/>
           </a:p>
         </c:txPr>
-        <c:crossAx val="-453921600"/>
+        <c:crossAx val="-1326588032"/>
         <c:crosses val="autoZero"/>
         <c:crossBetween val="midCat"/>
       </c:valAx>
@@ -5658,7 +5285,7 @@
                   <c:v>69.330631</c:v>
                 </c:pt>
                 <c:pt idx="4">
-                  <c:v>521.4215599999999</c:v>
+                  <c:v>521.4215599999997</c:v>
                 </c:pt>
               </c:numCache>
             </c:numRef>
@@ -5918,7 +5545,7 @@
                   <c:v>73.877005</c:v>
                 </c:pt>
                 <c:pt idx="4">
-                  <c:v>513.8391179999999</c:v>
+                  <c:v>513.8391179999996</c:v>
                 </c:pt>
               </c:numCache>
             </c:numRef>
@@ -6010,7 +5637,7 @@
                   <c:v>69.60914</c:v>
                 </c:pt>
                 <c:pt idx="4">
-                  <c:v>528.3319859999999</c:v>
+                  <c:v>528.3319859999997</c:v>
                 </c:pt>
               </c:numCache>
             </c:numRef>
@@ -6115,7 +5742,7 @@
                   <c:v>69.330631</c:v>
                 </c:pt>
                 <c:pt idx="4">
-                  <c:v>521.4215599999999</c:v>
+                  <c:v>521.4215599999997</c:v>
                 </c:pt>
               </c:numCache>
             </c:numRef>
@@ -6366,7 +5993,7 @@
                   <c:v>73.877005</c:v>
                 </c:pt>
                 <c:pt idx="4">
-                  <c:v>513.8391179999999</c:v>
+                  <c:v>513.8391179999996</c:v>
                 </c:pt>
               </c:numCache>
             </c:numRef>
@@ -6455,7 +6082,7 @@
                   <c:v>69.60914</c:v>
                 </c:pt>
                 <c:pt idx="4">
-                  <c:v>528.3319859999999</c:v>
+                  <c:v>528.3319859999997</c:v>
                 </c:pt>
               </c:numCache>
             </c:numRef>
@@ -6470,11 +6097,11 @@
           <c:showPercent val="0"/>
           <c:showBubbleSize val="0"/>
         </c:dLbls>
-        <c:axId val="-393052016"/>
-        <c:axId val="-393049168"/>
+        <c:axId val="-1330073504"/>
+        <c:axId val="-1248718624"/>
       </c:scatterChart>
       <c:valAx>
-        <c:axId val="-393052016"/>
+        <c:axId val="-1330073504"/>
         <c:scaling>
           <c:orientation val="minMax"/>
           <c:min val="5.0"/>
@@ -6583,12 +6210,12 @@
             <a:endParaRPr lang="en-GB"/>
           </a:p>
         </c:txPr>
-        <c:crossAx val="-393049168"/>
+        <c:crossAx val="-1248718624"/>
         <c:crosses val="autoZero"/>
         <c:crossBetween val="midCat"/>
       </c:valAx>
       <c:valAx>
-        <c:axId val="-393049168"/>
+        <c:axId val="-1248718624"/>
         <c:scaling>
           <c:orientation val="minMax"/>
         </c:scaling>
@@ -6696,7 +6323,7 @@
             <a:endParaRPr lang="en-GB"/>
           </a:p>
         </c:txPr>
-        <c:crossAx val="-393052016"/>
+        <c:crossAx val="-1330073504"/>
         <c:crosses val="autoZero"/>
         <c:crossBetween val="midCat"/>
       </c:valAx>
@@ -6895,7 +6522,7 @@
                   <c:v>2.980171208024083</c:v>
                 </c:pt>
                 <c:pt idx="3">
-                  <c:v>6.115420985897665</c:v>
+                  <c:v>6.115420985897666</c:v>
                 </c:pt>
                 <c:pt idx="4">
                   <c:v>9.026306427159145</c:v>
@@ -7073,7 +6700,7 @@
                   <c:v>2.98906832448173</c:v>
                 </c:pt>
                 <c:pt idx="3">
-                  <c:v>6.216150578839968</c:v>
+                  <c:v>6.216150578839966</c:v>
                 </c:pt>
                 <c:pt idx="4">
                   <c:v>9.02029027972064</c:v>
@@ -7165,7 +6792,7 @@
                   <c:v>6.207053475024293</c:v>
                 </c:pt>
                 <c:pt idx="4">
-                  <c:v>9.005172914961637</c:v>
+                  <c:v>9.00517291496164</c:v>
                 </c:pt>
               </c:numCache>
             </c:numRef>
@@ -7251,7 +6878,7 @@
                   <c:v>3.130329621624003</c:v>
                 </c:pt>
                 <c:pt idx="3">
-                  <c:v>6.121204845888511</c:v>
+                  <c:v>6.121204845888509</c:v>
                 </c:pt>
                 <c:pt idx="4">
                   <c:v>9.045300945201013</c:v>
@@ -7269,11 +6896,11 @@
           <c:showPercent val="0"/>
           <c:showBubbleSize val="0"/>
         </c:dLbls>
-        <c:axId val="-392681168"/>
-        <c:axId val="-456216896"/>
+        <c:axId val="-1248688928"/>
+        <c:axId val="-1248685536"/>
       </c:scatterChart>
       <c:valAx>
-        <c:axId val="-392681168"/>
+        <c:axId val="-1248688928"/>
         <c:scaling>
           <c:orientation val="minMax"/>
           <c:min val="5.0"/>
@@ -7382,12 +7009,12 @@
             <a:endParaRPr lang="en-GB"/>
           </a:p>
         </c:txPr>
-        <c:crossAx val="-456216896"/>
+        <c:crossAx val="-1248685536"/>
         <c:crosses val="autoZero"/>
         <c:crossBetween val="midCat"/>
       </c:valAx>
       <c:valAx>
-        <c:axId val="-456216896"/>
+        <c:axId val="-1248685536"/>
         <c:scaling>
           <c:orientation val="minMax"/>
         </c:scaling>
@@ -7495,7 +7122,7 @@
             <a:endParaRPr lang="en-GB"/>
           </a:p>
         </c:txPr>
-        <c:crossAx val="-392681168"/>
+        <c:crossAx val="-1248688928"/>
         <c:crosses val="autoZero"/>
         <c:crossBetween val="midCat"/>
       </c:valAx>

</xml_diff>